<commit_message>
Documento de Diseño tras aplicar PCU-001
</commit_message>
<xml_diff>
--- a/Diseño.docx
+++ b/Diseño.docx
@@ -1,6 +1,6 @@
 
 <file path=word/document.xml><?xml version="1.0" encoding="utf-8"?>
-<w:document xmlns:wpc="http://schemas.microsoft.com/office/word/2010/wordprocessingCanvas" xmlns:cx="http://schemas.microsoft.com/office/drawing/2014/chartex" xmlns:cx1="http://schemas.microsoft.com/office/drawing/2015/9/8/chartex" xmlns:mc="http://schemas.openxmlformats.org/markup-compatibility/2006" xmlns:o="urn:schemas-microsoft-com:office:office" xmlns:r="http://schemas.openxmlformats.org/officeDocument/2006/relationships" xmlns:m="http://schemas.openxmlformats.org/officeDocument/2006/math" xmlns:v="urn:schemas-microsoft-com:vml" xmlns:wp14="http://schemas.microsoft.com/office/word/2010/wordprocessingDrawing" xmlns:wp="http://schemas.openxmlformats.org/drawingml/2006/wordprocessingDrawing" xmlns:w10="urn:schemas-microsoft-com:office:word" xmlns:w="http://schemas.openxmlformats.org/wordprocessingml/2006/main" xmlns:w14="http://schemas.microsoft.com/office/word/2010/wordml" xmlns:w15="http://schemas.microsoft.com/office/word/2012/wordml" xmlns:w16se="http://schemas.microsoft.com/office/word/2015/wordml/symex" xmlns:wpg="http://schemas.microsoft.com/office/word/2010/wordprocessingGroup" xmlns:wpi="http://schemas.microsoft.com/office/word/2010/wordprocessingInk" xmlns:wne="http://schemas.microsoft.com/office/word/2006/wordml" xmlns:wps="http://schemas.microsoft.com/office/word/2010/wordprocessingShape" mc:Ignorable="w14 w15 w16se wp14">
+<w:document xmlns:wpc="http://schemas.microsoft.com/office/word/2010/wordprocessingCanvas" xmlns:cx="http://schemas.microsoft.com/office/drawing/2014/chartex" xmlns:cx1="http://schemas.microsoft.com/office/drawing/2015/9/8/chartex" xmlns:cx2="http://schemas.microsoft.com/office/drawing/2015/10/21/chartex" xmlns:cx3="http://schemas.microsoft.com/office/drawing/2016/5/9/chartex" xmlns:cx4="http://schemas.microsoft.com/office/drawing/2016/5/10/chartex" xmlns:cx5="http://schemas.microsoft.com/office/drawing/2016/5/11/chartex" xmlns:cx6="http://schemas.microsoft.com/office/drawing/2016/5/12/chartex" xmlns:cx7="http://schemas.microsoft.com/office/drawing/2016/5/13/chartex" xmlns:cx8="http://schemas.microsoft.com/office/drawing/2016/5/14/chartex" xmlns:mc="http://schemas.openxmlformats.org/markup-compatibility/2006" xmlns:aink="http://schemas.microsoft.com/office/drawing/2016/ink" xmlns:am3d="http://schemas.microsoft.com/office/drawing/2017/model3d" xmlns:o="urn:schemas-microsoft-com:office:office" xmlns:r="http://schemas.openxmlformats.org/officeDocument/2006/relationships" xmlns:m="http://schemas.openxmlformats.org/officeDocument/2006/math" xmlns:v="urn:schemas-microsoft-com:vml" xmlns:wp14="http://schemas.microsoft.com/office/word/2010/wordprocessingDrawing" xmlns:wp="http://schemas.openxmlformats.org/drawingml/2006/wordprocessingDrawing" xmlns:w10="urn:schemas-microsoft-com:office:word" xmlns:w="http://schemas.openxmlformats.org/wordprocessingml/2006/main" xmlns:w14="http://schemas.microsoft.com/office/word/2010/wordml" xmlns:w15="http://schemas.microsoft.com/office/word/2012/wordml" xmlns:w16cid="http://schemas.microsoft.com/office/word/2016/wordml/cid" xmlns:w16se="http://schemas.microsoft.com/office/word/2015/wordml/symex" xmlns:wpg="http://schemas.microsoft.com/office/word/2010/wordprocessingGroup" xmlns:wpi="http://schemas.microsoft.com/office/word/2010/wordprocessingInk" xmlns:wne="http://schemas.microsoft.com/office/word/2006/wordml" xmlns:wps="http://schemas.microsoft.com/office/word/2010/wordprocessingShape" mc:Ignorable="w14 w15 w16se w16cid wp14">
   <w:body>
     <w:p>
       <w:pPr>
@@ -42,8 +42,6 @@
           <w:sz w:val="72"/>
         </w:rPr>
       </w:pPr>
-      <w:bookmarkStart w:id="0" w:name="_GoBack"/>
-      <w:bookmarkEnd w:id="0"/>
     </w:p>
     <w:p>
       <w:pPr>
@@ -121,7 +119,7 @@
         <w:rPr>
           <w:sz w:val="32"/>
         </w:rPr>
-        <w:t>12</w:t>
+        <w:t>06</w:t>
       </w:r>
       <w:r>
         <w:rPr>
@@ -133,7 +131,7 @@
         <w:rPr>
           <w:sz w:val="32"/>
         </w:rPr>
-        <w:t>03</w:t>
+        <w:t>04</w:t>
       </w:r>
       <w:r>
         <w:rPr>
@@ -1295,6 +1293,132 @@
           </w:p>
         </w:tc>
       </w:tr>
+      <w:tr>
+        <w:trPr>
+          <w:cnfStyle w:val="000000100000" w:firstRow="0" w:lastRow="0" w:firstColumn="0" w:lastColumn="0" w:oddVBand="0" w:evenVBand="0" w:oddHBand="1" w:evenHBand="0" w:firstRowFirstColumn="0" w:firstRowLastColumn="0" w:lastRowFirstColumn="0" w:lastRowLastColumn="0"/>
+        </w:trPr>
+        <w:tc>
+          <w:tcPr>
+            <w:tcW w:w="1560" w:type="dxa"/>
+          </w:tcPr>
+          <w:p>
+            <w:pPr>
+              <w:rPr>
+                <w:b/>
+              </w:rPr>
+            </w:pPr>
+            <w:r>
+              <w:rPr>
+                <w:b/>
+              </w:rPr>
+              <w:t>EC-DD v4</w:t>
+            </w:r>
+          </w:p>
+        </w:tc>
+        <w:tc>
+          <w:tcPr>
+            <w:tcW w:w="992" w:type="dxa"/>
+          </w:tcPr>
+          <w:p>
+            <w:pPr>
+              <w:rPr>
+                <w:b/>
+              </w:rPr>
+            </w:pPr>
+            <w:r>
+              <w:rPr>
+                <w:b/>
+              </w:rPr>
+              <w:t>4.0</w:t>
+            </w:r>
+          </w:p>
+        </w:tc>
+        <w:tc>
+          <w:tcPr>
+            <w:tcW w:w="1701" w:type="dxa"/>
+          </w:tcPr>
+          <w:p>
+            <w:pPr>
+              <w:rPr>
+                <w:b/>
+              </w:rPr>
+            </w:pPr>
+            <w:r>
+              <w:rPr>
+                <w:b/>
+              </w:rPr>
+              <w:t>06/04/2018</w:t>
+            </w:r>
+          </w:p>
+        </w:tc>
+        <w:tc>
+          <w:tcPr>
+            <w:tcW w:w="5529" w:type="dxa"/>
+          </w:tcPr>
+          <w:p>
+            <w:pPr>
+              <w:rPr>
+                <w:b/>
+              </w:rPr>
+            </w:pPr>
+            <w:r>
+              <w:rPr>
+                <w:b/>
+                <w:bCs/>
+              </w:rPr>
+              <w:t xml:space="preserve">Documento de </w:t>
+            </w:r>
+            <w:r>
+              <w:rPr>
+                <w:b/>
+                <w:bCs/>
+              </w:rPr>
+              <w:t>Diseño</w:t>
+            </w:r>
+            <w:r>
+              <w:rPr>
+                <w:b/>
+                <w:bCs/>
+              </w:rPr>
+              <w:t xml:space="preserve"> tras aplicar PCU-001</w:t>
+            </w:r>
+          </w:p>
+        </w:tc>
+        <w:tc>
+          <w:tcPr>
+            <w:tcW w:w="1701" w:type="dxa"/>
+          </w:tcPr>
+          <w:p>
+            <w:r>
+              <w:t>Equipo de Desarrollo</w:t>
+            </w:r>
+          </w:p>
+        </w:tc>
+        <w:tc>
+          <w:tcPr>
+            <w:tcW w:w="1842" w:type="dxa"/>
+          </w:tcPr>
+          <w:p>
+            <w:r>
+              <w:t>Equipo de Desarrollo</w:t>
+            </w:r>
+          </w:p>
+        </w:tc>
+        <w:tc>
+          <w:tcPr>
+            <w:tcW w:w="2552" w:type="dxa"/>
+          </w:tcPr>
+          <w:p>
+            <w:r>
+              <w:t xml:space="preserve">Equipo de Desarrollo / Departamento de Calidad – Autoridad </w:t>
+            </w:r>
+            <w:r>
+              <w:lastRenderedPageBreak/>
+              <w:t>de Configuración</w:t>
+            </w:r>
+          </w:p>
+        </w:tc>
+      </w:tr>
     </w:tbl>
     <w:p>
       <w:pPr>
@@ -1871,7 +1995,7 @@
       <w:pPr>
         <w:pStyle w:val="Ttulo1"/>
       </w:pPr>
-      <w:bookmarkStart w:id="1" w:name="_Toc413233610"/>
+      <w:bookmarkStart w:id="0" w:name="_Toc413233610"/>
       <w:r>
         <w:lastRenderedPageBreak/>
         <w:t>1</w:t>
@@ -1882,7 +2006,7 @@
       <w:r>
         <w:t>Descripción de la Arquitectura del Sistema</w:t>
       </w:r>
-      <w:bookmarkEnd w:id="1"/>
+      <w:bookmarkEnd w:id="0"/>
     </w:p>
     <w:p>
       <w:pPr>
@@ -2204,10 +2328,10 @@
             <v:path o:extrusionok="f" gradientshapeok="t" o:connecttype="rect"/>
             <o:lock v:ext="edit" aspectratio="t"/>
           </v:shapetype>
-          <v:shape id="_x0000_i1025" type="#_x0000_t75" alt="" style="width:419.25pt;height:177pt;mso-width-percent:0;mso-height-percent:0;mso-width-percent:0;mso-height-percent:0" o:ole="">
+          <v:shape id="_x0000_i1025" type="#_x0000_t75" alt="" style="width:419.2pt;height:176.8pt;mso-width-percent:0;mso-height-percent:0;mso-width-percent:0;mso-height-percent:0" o:ole="">
             <v:imagedata r:id="rId10" o:title=""/>
           </v:shape>
-          <o:OLEObject Type="Embed" ProgID="Visio.Drawing.11" ShapeID="_x0000_i1025" DrawAspect="Content" ObjectID="_1584115319" r:id="rId11"/>
+          <o:OLEObject Type="Embed" ProgID="Visio.Drawing.11" ShapeID="_x0000_i1025" DrawAspect="Content" ObjectID="_1586502969" r:id="rId11"/>
         </w:object>
       </w:r>
     </w:p>
@@ -2247,7 +2371,7 @@
       <w:pPr>
         <w:pStyle w:val="Ttulo1"/>
       </w:pPr>
-      <w:bookmarkStart w:id="2" w:name="_Toc413233611"/>
+      <w:bookmarkStart w:id="1" w:name="_Toc413233611"/>
       <w:r>
         <w:t>2</w:t>
       </w:r>
@@ -2257,7 +2381,7 @@
       <w:r>
         <w:t>Diagrama de Clases</w:t>
       </w:r>
-      <w:bookmarkEnd w:id="2"/>
+      <w:bookmarkEnd w:id="1"/>
     </w:p>
     <w:p/>
     <w:p>
@@ -3108,14 +3232,24 @@
           <w:u w:val="single"/>
           <w:lang w:val="es-ES"/>
         </w:rPr>
-        <w:t>DC, versión 2.0</w:t>
-      </w:r>
+        <w:t>DC, versión 3</w:t>
+      </w:r>
+      <w:bookmarkStart w:id="2" w:name="_GoBack"/>
+      <w:bookmarkEnd w:id="2"/>
       <w:r>
         <w:rPr>
           <w:b/>
           <w:u w:val="single"/>
           <w:lang w:val="es-ES"/>
         </w:rPr>
+        <w:t>.0</w:t>
+      </w:r>
+      <w:r>
+        <w:rPr>
+          <w:b/>
+          <w:u w:val="single"/>
+          <w:lang w:val="es-ES"/>
+        </w:rPr>
         <w:t>.</w:t>
       </w:r>
       <w:r>
@@ -3145,8 +3279,8 @@
         </w:rPr>
         <w:lastRenderedPageBreak/>
         <w:drawing>
-          <wp:inline distT="0" distB="0" distL="0" distR="0" wp14:anchorId="1A66DA5F" wp14:editId="5943E3A2">
-            <wp:extent cx="5396230" cy="4977556"/>
+          <wp:inline distT="0" distB="0" distL="0" distR="0" wp14:anchorId="1A66DA5F" wp14:editId="158BB80C">
+            <wp:extent cx="5396228" cy="4977556"/>
             <wp:effectExtent l="0" t="0" r="0" b="0"/>
             <wp:docPr id="5" name="Imagen 5"/>
             <wp:cNvGraphicFramePr>
@@ -3168,7 +3302,7 @@
                   <pic:spPr>
                     <a:xfrm>
                       <a:off x="0" y="0"/>
-                      <a:ext cx="5396230" cy="4977556"/>
+                      <a:ext cx="5396228" cy="4977556"/>
                     </a:xfrm>
                     <a:prstGeom prst="rect">
                       <a:avLst/>
@@ -3872,7 +4006,7 @@
     </w:p>
     <w:p>
       <w:pPr>
-        <w:jc w:val="both"/>
+        <w:jc w:val="center"/>
         <w:rPr>
           <w:lang w:val="es-PY"/>
         </w:rPr>
@@ -3883,9 +4017,9 @@
           <w:lang w:val="es-ES"/>
         </w:rPr>
         <w:drawing>
-          <wp:inline distT="0" distB="0" distL="0" distR="0" wp14:anchorId="4703F543" wp14:editId="6F8B2D14">
-            <wp:extent cx="5396230" cy="3810000"/>
-            <wp:effectExtent l="0" t="0" r="0" b="0"/>
+          <wp:inline distT="0" distB="0" distL="0" distR="0" wp14:anchorId="4703F543" wp14:editId="78D9B483">
+            <wp:extent cx="4812631" cy="3810000"/>
+            <wp:effectExtent l="0" t="0" r="1270" b="0"/>
             <wp:docPr id="6" name="Imagen 6"/>
             <wp:cNvGraphicFramePr>
               <a:graphicFrameLocks xmlns:a="http://schemas.openxmlformats.org/drawingml/2006/main" noChangeAspect="1"/>
@@ -3898,13 +4032,7 @@
                     <pic:cNvPicPr/>
                   </pic:nvPicPr>
                   <pic:blipFill>
-                    <a:blip r:embed="rId13">
-                      <a:extLst>
-                        <a:ext uri="{28A0092B-C50C-407E-A947-70E740481C1C}">
-                          <a14:useLocalDpi xmlns:a14="http://schemas.microsoft.com/office/drawing/2010/main" val="0"/>
-                        </a:ext>
-                      </a:extLst>
-                    </a:blip>
+                    <a:blip r:embed="rId13"/>
                     <a:stretch>
                       <a:fillRect/>
                     </a:stretch>
@@ -3912,7 +4040,7 @@
                   <pic:spPr>
                     <a:xfrm>
                       <a:off x="0" y="0"/>
-                      <a:ext cx="5396230" cy="3810000"/>
+                      <a:ext cx="4812631" cy="3810000"/>
                     </a:xfrm>
                     <a:prstGeom prst="rect">
                       <a:avLst/>
@@ -4073,7 +4201,7 @@
     </w:p>
     <w:p>
       <w:pPr>
-        <w:jc w:val="both"/>
+        <w:jc w:val="center"/>
         <w:rPr>
           <w:lang w:val="es-PY"/>
         </w:rPr>
@@ -4084,8 +4212,8 @@
           <w:lang w:val="es-ES"/>
         </w:rPr>
         <w:drawing>
-          <wp:inline distT="0" distB="0" distL="0" distR="0" wp14:anchorId="61313647" wp14:editId="2705EF27">
-            <wp:extent cx="5396230" cy="2821940"/>
+          <wp:inline distT="0" distB="0" distL="0" distR="0" wp14:anchorId="61313647" wp14:editId="36B28F03">
+            <wp:extent cx="4273223" cy="2821940"/>
             <wp:effectExtent l="0" t="0" r="0" b="0"/>
             <wp:docPr id="7" name="Imagen 7"/>
             <wp:cNvGraphicFramePr>
@@ -4099,13 +4227,7 @@
                     <pic:cNvPicPr/>
                   </pic:nvPicPr>
                   <pic:blipFill>
-                    <a:blip r:embed="rId14">
-                      <a:extLst>
-                        <a:ext uri="{28A0092B-C50C-407E-A947-70E740481C1C}">
-                          <a14:useLocalDpi xmlns:a14="http://schemas.microsoft.com/office/drawing/2010/main" val="0"/>
-                        </a:ext>
-                      </a:extLst>
-                    </a:blip>
+                    <a:blip r:embed="rId14"/>
                     <a:stretch>
                       <a:fillRect/>
                     </a:stretch>
@@ -4113,7 +4235,7 @@
                   <pic:spPr>
                     <a:xfrm>
                       <a:off x="0" y="0"/>
-                      <a:ext cx="5396230" cy="2821940"/>
+                      <a:ext cx="4273223" cy="2821940"/>
                     </a:xfrm>
                     <a:prstGeom prst="rect">
                       <a:avLst/>
@@ -4281,12 +4403,19 @@
           <w:b/>
           <w:lang w:val="es-PY"/>
         </w:rPr>
-        <w:t>, versión 1.0:</w:t>
+        <w:t>, versión 2</w:t>
+      </w:r>
+      <w:r>
+        <w:rPr>
+          <w:b/>
+          <w:lang w:val="es-PY"/>
+        </w:rPr>
+        <w:t>.0:</w:t>
       </w:r>
     </w:p>
     <w:p>
       <w:pPr>
-        <w:jc w:val="both"/>
+        <w:jc w:val="center"/>
         <w:rPr>
           <w:lang w:val="es-PY"/>
         </w:rPr>
@@ -4297,9 +4426,9 @@
           <w:lang w:val="es-ES"/>
         </w:rPr>
         <w:drawing>
-          <wp:inline distT="0" distB="0" distL="0" distR="0" wp14:anchorId="54E52BE7" wp14:editId="74AC1298">
-            <wp:extent cx="5396230" cy="3590290"/>
-            <wp:effectExtent l="0" t="0" r="0" b="0"/>
+          <wp:inline distT="0" distB="0" distL="0" distR="0" wp14:anchorId="54E52BE7" wp14:editId="24F7A8BA">
+            <wp:extent cx="5396230" cy="3435194"/>
+            <wp:effectExtent l="0" t="0" r="1270" b="0"/>
             <wp:docPr id="8" name="Imagen 8"/>
             <wp:cNvGraphicFramePr>
               <a:graphicFrameLocks xmlns:a="http://schemas.openxmlformats.org/drawingml/2006/main" noChangeAspect="1"/>
@@ -4312,13 +4441,7 @@
                     <pic:cNvPicPr/>
                   </pic:nvPicPr>
                   <pic:blipFill>
-                    <a:blip r:embed="rId15">
-                      <a:extLst>
-                        <a:ext uri="{28A0092B-C50C-407E-A947-70E740481C1C}">
-                          <a14:useLocalDpi xmlns:a14="http://schemas.microsoft.com/office/drawing/2010/main" val="0"/>
-                        </a:ext>
-                      </a:extLst>
-                    </a:blip>
+                    <a:blip r:embed="rId15"/>
                     <a:stretch>
                       <a:fillRect/>
                     </a:stretch>
@@ -4326,7 +4449,7 @@
                   <pic:spPr>
                     <a:xfrm>
                       <a:off x="0" y="0"/>
-                      <a:ext cx="5396230" cy="3590290"/>
+                      <a:ext cx="5396230" cy="3435194"/>
                     </a:xfrm>
                     <a:prstGeom prst="rect">
                       <a:avLst/>
@@ -4444,7 +4567,7 @@
 </file>
 
 <file path=word/endnotes.xml><?xml version="1.0" encoding="utf-8"?>
-<w:endnotes xmlns:wpc="http://schemas.microsoft.com/office/word/2010/wordprocessingCanvas" xmlns:cx="http://schemas.microsoft.com/office/drawing/2014/chartex" xmlns:cx1="http://schemas.microsoft.com/office/drawing/2015/9/8/chartex" xmlns:mc="http://schemas.openxmlformats.org/markup-compatibility/2006" xmlns:o="urn:schemas-microsoft-com:office:office" xmlns:r="http://schemas.openxmlformats.org/officeDocument/2006/relationships" xmlns:m="http://schemas.openxmlformats.org/officeDocument/2006/math" xmlns:v="urn:schemas-microsoft-com:vml" xmlns:wp14="http://schemas.microsoft.com/office/word/2010/wordprocessingDrawing" xmlns:wp="http://schemas.openxmlformats.org/drawingml/2006/wordprocessingDrawing" xmlns:w10="urn:schemas-microsoft-com:office:word" xmlns:w="http://schemas.openxmlformats.org/wordprocessingml/2006/main" xmlns:w14="http://schemas.microsoft.com/office/word/2010/wordml" xmlns:w15="http://schemas.microsoft.com/office/word/2012/wordml" xmlns:w16se="http://schemas.microsoft.com/office/word/2015/wordml/symex" xmlns:wpg="http://schemas.microsoft.com/office/word/2010/wordprocessingGroup" xmlns:wpi="http://schemas.microsoft.com/office/word/2010/wordprocessingInk" xmlns:wne="http://schemas.microsoft.com/office/word/2006/wordml" xmlns:wps="http://schemas.microsoft.com/office/word/2010/wordprocessingShape" mc:Ignorable="w14 w15 w16se wp14">
+<w:endnotes xmlns:wpc="http://schemas.microsoft.com/office/word/2010/wordprocessingCanvas" xmlns:cx="http://schemas.microsoft.com/office/drawing/2014/chartex" xmlns:cx1="http://schemas.microsoft.com/office/drawing/2015/9/8/chartex" xmlns:cx2="http://schemas.microsoft.com/office/drawing/2015/10/21/chartex" xmlns:cx3="http://schemas.microsoft.com/office/drawing/2016/5/9/chartex" xmlns:cx4="http://schemas.microsoft.com/office/drawing/2016/5/10/chartex" xmlns:cx5="http://schemas.microsoft.com/office/drawing/2016/5/11/chartex" xmlns:cx6="http://schemas.microsoft.com/office/drawing/2016/5/12/chartex" xmlns:cx7="http://schemas.microsoft.com/office/drawing/2016/5/13/chartex" xmlns:cx8="http://schemas.microsoft.com/office/drawing/2016/5/14/chartex" xmlns:mc="http://schemas.openxmlformats.org/markup-compatibility/2006" xmlns:aink="http://schemas.microsoft.com/office/drawing/2016/ink" xmlns:am3d="http://schemas.microsoft.com/office/drawing/2017/model3d" xmlns:o="urn:schemas-microsoft-com:office:office" xmlns:r="http://schemas.openxmlformats.org/officeDocument/2006/relationships" xmlns:m="http://schemas.openxmlformats.org/officeDocument/2006/math" xmlns:v="urn:schemas-microsoft-com:vml" xmlns:wp14="http://schemas.microsoft.com/office/word/2010/wordprocessingDrawing" xmlns:wp="http://schemas.openxmlformats.org/drawingml/2006/wordprocessingDrawing" xmlns:w10="urn:schemas-microsoft-com:office:word" xmlns:w="http://schemas.openxmlformats.org/wordprocessingml/2006/main" xmlns:w14="http://schemas.microsoft.com/office/word/2010/wordml" xmlns:w15="http://schemas.microsoft.com/office/word/2012/wordml" xmlns:w16cid="http://schemas.microsoft.com/office/word/2016/wordml/cid" xmlns:w16se="http://schemas.microsoft.com/office/word/2015/wordml/symex" xmlns:wpg="http://schemas.microsoft.com/office/word/2010/wordprocessingGroup" xmlns:wpi="http://schemas.microsoft.com/office/word/2010/wordprocessingInk" xmlns:wne="http://schemas.microsoft.com/office/word/2006/wordml" xmlns:wps="http://schemas.microsoft.com/office/word/2010/wordprocessingShape" mc:Ignorable="w14 w15 w16se w16cid wp14">
   <w:endnote w:type="separator" w:id="-1">
     <w:p>
       <w:r>
@@ -4463,7 +4586,7 @@
 </file>
 
 <file path=word/footer1.xml><?xml version="1.0" encoding="utf-8"?>
-<w:ftr xmlns:wpc="http://schemas.microsoft.com/office/word/2010/wordprocessingCanvas" xmlns:cx="http://schemas.microsoft.com/office/drawing/2014/chartex" xmlns:cx1="http://schemas.microsoft.com/office/drawing/2015/9/8/chartex" xmlns:mc="http://schemas.openxmlformats.org/markup-compatibility/2006" xmlns:o="urn:schemas-microsoft-com:office:office" xmlns:r="http://schemas.openxmlformats.org/officeDocument/2006/relationships" xmlns:m="http://schemas.openxmlformats.org/officeDocument/2006/math" xmlns:v="urn:schemas-microsoft-com:vml" xmlns:wp14="http://schemas.microsoft.com/office/word/2010/wordprocessingDrawing" xmlns:wp="http://schemas.openxmlformats.org/drawingml/2006/wordprocessingDrawing" xmlns:w10="urn:schemas-microsoft-com:office:word" xmlns:w="http://schemas.openxmlformats.org/wordprocessingml/2006/main" xmlns:w14="http://schemas.microsoft.com/office/word/2010/wordml" xmlns:w15="http://schemas.microsoft.com/office/word/2012/wordml" xmlns:w16se="http://schemas.microsoft.com/office/word/2015/wordml/symex" xmlns:wpg="http://schemas.microsoft.com/office/word/2010/wordprocessingGroup" xmlns:wpi="http://schemas.microsoft.com/office/word/2010/wordprocessingInk" xmlns:wne="http://schemas.microsoft.com/office/word/2006/wordml" xmlns:wps="http://schemas.microsoft.com/office/word/2010/wordprocessingShape" mc:Ignorable="w14 w15 w16se wp14">
+<w:ftr xmlns:wpc="http://schemas.microsoft.com/office/word/2010/wordprocessingCanvas" xmlns:cx="http://schemas.microsoft.com/office/drawing/2014/chartex" xmlns:cx1="http://schemas.microsoft.com/office/drawing/2015/9/8/chartex" xmlns:cx2="http://schemas.microsoft.com/office/drawing/2015/10/21/chartex" xmlns:cx3="http://schemas.microsoft.com/office/drawing/2016/5/9/chartex" xmlns:cx4="http://schemas.microsoft.com/office/drawing/2016/5/10/chartex" xmlns:cx5="http://schemas.microsoft.com/office/drawing/2016/5/11/chartex" xmlns:cx6="http://schemas.microsoft.com/office/drawing/2016/5/12/chartex" xmlns:cx7="http://schemas.microsoft.com/office/drawing/2016/5/13/chartex" xmlns:cx8="http://schemas.microsoft.com/office/drawing/2016/5/14/chartex" xmlns:mc="http://schemas.openxmlformats.org/markup-compatibility/2006" xmlns:aink="http://schemas.microsoft.com/office/drawing/2016/ink" xmlns:am3d="http://schemas.microsoft.com/office/drawing/2017/model3d" xmlns:o="urn:schemas-microsoft-com:office:office" xmlns:r="http://schemas.openxmlformats.org/officeDocument/2006/relationships" xmlns:m="http://schemas.openxmlformats.org/officeDocument/2006/math" xmlns:v="urn:schemas-microsoft-com:vml" xmlns:wp14="http://schemas.microsoft.com/office/word/2010/wordprocessingDrawing" xmlns:wp="http://schemas.openxmlformats.org/drawingml/2006/wordprocessingDrawing" xmlns:w10="urn:schemas-microsoft-com:office:word" xmlns:w="http://schemas.openxmlformats.org/wordprocessingml/2006/main" xmlns:w14="http://schemas.microsoft.com/office/word/2010/wordml" xmlns:w15="http://schemas.microsoft.com/office/word/2012/wordml" xmlns:w16cid="http://schemas.microsoft.com/office/word/2016/wordml/cid" xmlns:w16se="http://schemas.microsoft.com/office/word/2015/wordml/symex" xmlns:wpg="http://schemas.microsoft.com/office/word/2010/wordprocessingGroup" xmlns:wpi="http://schemas.microsoft.com/office/word/2010/wordprocessingInk" xmlns:wne="http://schemas.microsoft.com/office/word/2006/wordml" xmlns:wps="http://schemas.microsoft.com/office/word/2010/wordprocessingShape" mc:Ignorable="w14 w15 w16se w16cid wp14">
   <w:p>
     <w:pPr>
       <w:pStyle w:val="Piedepgina"/>
@@ -4547,7 +4670,7 @@
 </file>
 
 <file path=word/footnotes.xml><?xml version="1.0" encoding="utf-8"?>
-<w:footnotes xmlns:wpc="http://schemas.microsoft.com/office/word/2010/wordprocessingCanvas" xmlns:cx="http://schemas.microsoft.com/office/drawing/2014/chartex" xmlns:cx1="http://schemas.microsoft.com/office/drawing/2015/9/8/chartex" xmlns:mc="http://schemas.openxmlformats.org/markup-compatibility/2006" xmlns:o="urn:schemas-microsoft-com:office:office" xmlns:r="http://schemas.openxmlformats.org/officeDocument/2006/relationships" xmlns:m="http://schemas.openxmlformats.org/officeDocument/2006/math" xmlns:v="urn:schemas-microsoft-com:vml" xmlns:wp14="http://schemas.microsoft.com/office/word/2010/wordprocessingDrawing" xmlns:wp="http://schemas.openxmlformats.org/drawingml/2006/wordprocessingDrawing" xmlns:w10="urn:schemas-microsoft-com:office:word" xmlns:w="http://schemas.openxmlformats.org/wordprocessingml/2006/main" xmlns:w14="http://schemas.microsoft.com/office/word/2010/wordml" xmlns:w15="http://schemas.microsoft.com/office/word/2012/wordml" xmlns:w16se="http://schemas.microsoft.com/office/word/2015/wordml/symex" xmlns:wpg="http://schemas.microsoft.com/office/word/2010/wordprocessingGroup" xmlns:wpi="http://schemas.microsoft.com/office/word/2010/wordprocessingInk" xmlns:wne="http://schemas.microsoft.com/office/word/2006/wordml" xmlns:wps="http://schemas.microsoft.com/office/word/2010/wordprocessingShape" mc:Ignorable="w14 w15 w16se wp14">
+<w:footnotes xmlns:wpc="http://schemas.microsoft.com/office/word/2010/wordprocessingCanvas" xmlns:cx="http://schemas.microsoft.com/office/drawing/2014/chartex" xmlns:cx1="http://schemas.microsoft.com/office/drawing/2015/9/8/chartex" xmlns:cx2="http://schemas.microsoft.com/office/drawing/2015/10/21/chartex" xmlns:cx3="http://schemas.microsoft.com/office/drawing/2016/5/9/chartex" xmlns:cx4="http://schemas.microsoft.com/office/drawing/2016/5/10/chartex" xmlns:cx5="http://schemas.microsoft.com/office/drawing/2016/5/11/chartex" xmlns:cx6="http://schemas.microsoft.com/office/drawing/2016/5/12/chartex" xmlns:cx7="http://schemas.microsoft.com/office/drawing/2016/5/13/chartex" xmlns:cx8="http://schemas.microsoft.com/office/drawing/2016/5/14/chartex" xmlns:mc="http://schemas.openxmlformats.org/markup-compatibility/2006" xmlns:aink="http://schemas.microsoft.com/office/drawing/2016/ink" xmlns:am3d="http://schemas.microsoft.com/office/drawing/2017/model3d" xmlns:o="urn:schemas-microsoft-com:office:office" xmlns:r="http://schemas.openxmlformats.org/officeDocument/2006/relationships" xmlns:m="http://schemas.openxmlformats.org/officeDocument/2006/math" xmlns:v="urn:schemas-microsoft-com:vml" xmlns:wp14="http://schemas.microsoft.com/office/word/2010/wordprocessingDrawing" xmlns:wp="http://schemas.openxmlformats.org/drawingml/2006/wordprocessingDrawing" xmlns:w10="urn:schemas-microsoft-com:office:word" xmlns:w="http://schemas.openxmlformats.org/wordprocessingml/2006/main" xmlns:w14="http://schemas.microsoft.com/office/word/2010/wordml" xmlns:w15="http://schemas.microsoft.com/office/word/2012/wordml" xmlns:w16cid="http://schemas.microsoft.com/office/word/2016/wordml/cid" xmlns:w16se="http://schemas.microsoft.com/office/word/2015/wordml/symex" xmlns:wpg="http://schemas.microsoft.com/office/word/2010/wordprocessingGroup" xmlns:wpi="http://schemas.microsoft.com/office/word/2010/wordprocessingInk" xmlns:wne="http://schemas.microsoft.com/office/word/2006/wordml" xmlns:wps="http://schemas.microsoft.com/office/word/2010/wordprocessingShape" mc:Ignorable="w14 w15 w16se w16cid wp14">
   <w:footnote w:type="separator" w:id="-1">
     <w:p>
       <w:r>
@@ -4566,7 +4689,7 @@
 </file>
 
 <file path=word/header1.xml><?xml version="1.0" encoding="utf-8"?>
-<w:hdr xmlns:wpc="http://schemas.microsoft.com/office/word/2010/wordprocessingCanvas" xmlns:cx="http://schemas.microsoft.com/office/drawing/2014/chartex" xmlns:cx1="http://schemas.microsoft.com/office/drawing/2015/9/8/chartex" xmlns:mc="http://schemas.openxmlformats.org/markup-compatibility/2006" xmlns:o="urn:schemas-microsoft-com:office:office" xmlns:r="http://schemas.openxmlformats.org/officeDocument/2006/relationships" xmlns:m="http://schemas.openxmlformats.org/officeDocument/2006/math" xmlns:v="urn:schemas-microsoft-com:vml" xmlns:wp14="http://schemas.microsoft.com/office/word/2010/wordprocessingDrawing" xmlns:wp="http://schemas.openxmlformats.org/drawingml/2006/wordprocessingDrawing" xmlns:w10="urn:schemas-microsoft-com:office:word" xmlns:w="http://schemas.openxmlformats.org/wordprocessingml/2006/main" xmlns:w14="http://schemas.microsoft.com/office/word/2010/wordml" xmlns:w15="http://schemas.microsoft.com/office/word/2012/wordml" xmlns:w16se="http://schemas.microsoft.com/office/word/2015/wordml/symex" xmlns:wpg="http://schemas.microsoft.com/office/word/2010/wordprocessingGroup" xmlns:wpi="http://schemas.microsoft.com/office/word/2010/wordprocessingInk" xmlns:wne="http://schemas.microsoft.com/office/word/2006/wordml" xmlns:wps="http://schemas.microsoft.com/office/word/2010/wordprocessingShape" mc:Ignorable="w14 w15 w16se wp14">
+<w:hdr xmlns:wpc="http://schemas.microsoft.com/office/word/2010/wordprocessingCanvas" xmlns:cx="http://schemas.microsoft.com/office/drawing/2014/chartex" xmlns:cx1="http://schemas.microsoft.com/office/drawing/2015/9/8/chartex" xmlns:cx2="http://schemas.microsoft.com/office/drawing/2015/10/21/chartex" xmlns:cx3="http://schemas.microsoft.com/office/drawing/2016/5/9/chartex" xmlns:cx4="http://schemas.microsoft.com/office/drawing/2016/5/10/chartex" xmlns:cx5="http://schemas.microsoft.com/office/drawing/2016/5/11/chartex" xmlns:cx6="http://schemas.microsoft.com/office/drawing/2016/5/12/chartex" xmlns:cx7="http://schemas.microsoft.com/office/drawing/2016/5/13/chartex" xmlns:cx8="http://schemas.microsoft.com/office/drawing/2016/5/14/chartex" xmlns:mc="http://schemas.openxmlformats.org/markup-compatibility/2006" xmlns:aink="http://schemas.microsoft.com/office/drawing/2016/ink" xmlns:am3d="http://schemas.microsoft.com/office/drawing/2017/model3d" xmlns:o="urn:schemas-microsoft-com:office:office" xmlns:r="http://schemas.openxmlformats.org/officeDocument/2006/relationships" xmlns:m="http://schemas.openxmlformats.org/officeDocument/2006/math" xmlns:v="urn:schemas-microsoft-com:vml" xmlns:wp14="http://schemas.microsoft.com/office/word/2010/wordprocessingDrawing" xmlns:wp="http://schemas.openxmlformats.org/drawingml/2006/wordprocessingDrawing" xmlns:w10="urn:schemas-microsoft-com:office:word" xmlns:w="http://schemas.openxmlformats.org/wordprocessingml/2006/main" xmlns:w14="http://schemas.microsoft.com/office/word/2010/wordml" xmlns:w15="http://schemas.microsoft.com/office/word/2012/wordml" xmlns:w16cid="http://schemas.microsoft.com/office/word/2016/wordml/cid" xmlns:w16se="http://schemas.microsoft.com/office/word/2015/wordml/symex" xmlns:wpg="http://schemas.microsoft.com/office/word/2010/wordprocessingGroup" xmlns:wpi="http://schemas.microsoft.com/office/word/2010/wordprocessingInk" xmlns:wne="http://schemas.microsoft.com/office/word/2006/wordml" xmlns:wps="http://schemas.microsoft.com/office/word/2010/wordprocessingShape" mc:Ignorable="w14 w15 w16se w16cid wp14">
   <w:p>
     <w:pPr>
       <w:pStyle w:val="Encabezado"/>
@@ -4597,7 +4720,7 @@
 </file>
 
 <file path=word/numbering.xml><?xml version="1.0" encoding="utf-8"?>
-<w:numbering xmlns:wpc="http://schemas.microsoft.com/office/word/2010/wordprocessingCanvas" xmlns:cx="http://schemas.microsoft.com/office/drawing/2014/chartex" xmlns:cx1="http://schemas.microsoft.com/office/drawing/2015/9/8/chartex" xmlns:mc="http://schemas.openxmlformats.org/markup-compatibility/2006" xmlns:o="urn:schemas-microsoft-com:office:office" xmlns:r="http://schemas.openxmlformats.org/officeDocument/2006/relationships" xmlns:m="http://schemas.openxmlformats.org/officeDocument/2006/math" xmlns:v="urn:schemas-microsoft-com:vml" xmlns:wp14="http://schemas.microsoft.com/office/word/2010/wordprocessingDrawing" xmlns:wp="http://schemas.openxmlformats.org/drawingml/2006/wordprocessingDrawing" xmlns:w10="urn:schemas-microsoft-com:office:word" xmlns:w="http://schemas.openxmlformats.org/wordprocessingml/2006/main" xmlns:w14="http://schemas.microsoft.com/office/word/2010/wordml" xmlns:w15="http://schemas.microsoft.com/office/word/2012/wordml" xmlns:w16se="http://schemas.microsoft.com/office/word/2015/wordml/symex" xmlns:wpg="http://schemas.microsoft.com/office/word/2010/wordprocessingGroup" xmlns:wpi="http://schemas.microsoft.com/office/word/2010/wordprocessingInk" xmlns:wne="http://schemas.microsoft.com/office/word/2006/wordml" xmlns:wps="http://schemas.microsoft.com/office/word/2010/wordprocessingShape" mc:Ignorable="w14 w15 w16se wp14">
+<w:numbering xmlns:wpc="http://schemas.microsoft.com/office/word/2010/wordprocessingCanvas" xmlns:cx="http://schemas.microsoft.com/office/drawing/2014/chartex" xmlns:cx1="http://schemas.microsoft.com/office/drawing/2015/9/8/chartex" xmlns:cx2="http://schemas.microsoft.com/office/drawing/2015/10/21/chartex" xmlns:cx3="http://schemas.microsoft.com/office/drawing/2016/5/9/chartex" xmlns:cx4="http://schemas.microsoft.com/office/drawing/2016/5/10/chartex" xmlns:cx5="http://schemas.microsoft.com/office/drawing/2016/5/11/chartex" xmlns:cx6="http://schemas.microsoft.com/office/drawing/2016/5/12/chartex" xmlns:cx7="http://schemas.microsoft.com/office/drawing/2016/5/13/chartex" xmlns:cx8="http://schemas.microsoft.com/office/drawing/2016/5/14/chartex" xmlns:mc="http://schemas.openxmlformats.org/markup-compatibility/2006" xmlns:aink="http://schemas.microsoft.com/office/drawing/2016/ink" xmlns:am3d="http://schemas.microsoft.com/office/drawing/2017/model3d" xmlns:o="urn:schemas-microsoft-com:office:office" xmlns:r="http://schemas.openxmlformats.org/officeDocument/2006/relationships" xmlns:m="http://schemas.openxmlformats.org/officeDocument/2006/math" xmlns:v="urn:schemas-microsoft-com:vml" xmlns:wp14="http://schemas.microsoft.com/office/word/2010/wordprocessingDrawing" xmlns:wp="http://schemas.openxmlformats.org/drawingml/2006/wordprocessingDrawing" xmlns:w10="urn:schemas-microsoft-com:office:word" xmlns:w="http://schemas.openxmlformats.org/wordprocessingml/2006/main" xmlns:w14="http://schemas.microsoft.com/office/word/2010/wordml" xmlns:w15="http://schemas.microsoft.com/office/word/2012/wordml" xmlns:w16cid="http://schemas.microsoft.com/office/word/2016/wordml/cid" xmlns:w16se="http://schemas.microsoft.com/office/word/2015/wordml/symex" xmlns:wpg="http://schemas.microsoft.com/office/word/2010/wordprocessingGroup" xmlns:wpi="http://schemas.microsoft.com/office/word/2010/wordprocessingInk" xmlns:wne="http://schemas.microsoft.com/office/word/2006/wordml" xmlns:wps="http://schemas.microsoft.com/office/word/2010/wordprocessingShape" mc:Ignorable="w14 w15 w16se w16cid wp14">
   <w:abstractNum w:abstractNumId="0" w15:restartNumberingAfterBreak="0">
     <w:nsid w:val="05D85F41"/>
     <w:multiLevelType w:val="hybridMultilevel"/>
@@ -6472,7 +6595,7 @@
 </file>
 
 <file path=word/styles.xml><?xml version="1.0" encoding="utf-8"?>
-<w:styles xmlns:mc="http://schemas.openxmlformats.org/markup-compatibility/2006" xmlns:r="http://schemas.openxmlformats.org/officeDocument/2006/relationships" xmlns:w="http://schemas.openxmlformats.org/wordprocessingml/2006/main" xmlns:w14="http://schemas.microsoft.com/office/word/2010/wordml" xmlns:w15="http://schemas.microsoft.com/office/word/2012/wordml" xmlns:w16se="http://schemas.microsoft.com/office/word/2015/wordml/symex" mc:Ignorable="w14 w15 w16se">
+<w:styles xmlns:mc="http://schemas.openxmlformats.org/markup-compatibility/2006" xmlns:r="http://schemas.openxmlformats.org/officeDocument/2006/relationships" xmlns:w="http://schemas.openxmlformats.org/wordprocessingml/2006/main" xmlns:w14="http://schemas.microsoft.com/office/word/2010/wordml" xmlns:w15="http://schemas.microsoft.com/office/word/2012/wordml" xmlns:w16cid="http://schemas.microsoft.com/office/word/2016/wordml/cid" xmlns:w16se="http://schemas.microsoft.com/office/word/2015/wordml/symex" mc:Ignorable="w14 w15 w16se w16cid">
   <w:docDefaults>
     <w:rPrDefault>
       <w:rPr>
@@ -6484,7 +6607,7 @@
     </w:rPrDefault>
     <w:pPrDefault/>
   </w:docDefaults>
-  <w:latentStyles w:defLockedState="0" w:defUIPriority="99" w:defSemiHidden="0" w:defUnhideWhenUsed="0" w:defQFormat="0" w:count="371">
+  <w:latentStyles w:defLockedState="0" w:defUIPriority="99" w:defSemiHidden="0" w:defUnhideWhenUsed="0" w:defQFormat="0" w:count="375">
     <w:lsdException w:name="Normal" w:uiPriority="0" w:qFormat="1"/>
     <w:lsdException w:name="heading 1" w:uiPriority="9" w:qFormat="1"/>
     <w:lsdException w:name="heading 2" w:semiHidden="1" w:uiPriority="9" w:unhideWhenUsed="1" w:qFormat="1"/>
@@ -6590,7 +6713,6 @@
     <w:lsdException w:name="HTML Sample" w:semiHidden="1" w:unhideWhenUsed="1"/>
     <w:lsdException w:name="HTML Typewriter" w:semiHidden="1" w:unhideWhenUsed="1"/>
     <w:lsdException w:name="HTML Variable" w:semiHidden="1" w:unhideWhenUsed="1"/>
-    <w:lsdException w:name="Normal Table" w:semiHidden="1" w:unhideWhenUsed="1"/>
     <w:lsdException w:name="annotation subject" w:semiHidden="1" w:unhideWhenUsed="1"/>
     <w:lsdException w:name="No List" w:semiHidden="1" w:unhideWhenUsed="1"/>
     <w:lsdException w:name="Outline List 1" w:semiHidden="1" w:unhideWhenUsed="1"/>
@@ -6634,10 +6756,8 @@
     <w:lsdException w:name="Table Elegant" w:semiHidden="1" w:unhideWhenUsed="1"/>
     <w:lsdException w:name="Table Professional" w:semiHidden="1" w:unhideWhenUsed="1"/>
     <w:lsdException w:name="Table Subtle 1" w:semiHidden="1" w:unhideWhenUsed="1"/>
-    <w:lsdException w:name="Table Subtle 2" w:semiHidden="1" w:unhideWhenUsed="1"/>
     <w:lsdException w:name="Table Web 1" w:semiHidden="1" w:unhideWhenUsed="1"/>
     <w:lsdException w:name="Table Web 2" w:semiHidden="1" w:unhideWhenUsed="1"/>
-    <w:lsdException w:name="Table Web 3" w:semiHidden="1" w:unhideWhenUsed="1"/>
     <w:lsdException w:name="Balloon Text" w:semiHidden="1" w:unhideWhenUsed="1"/>
     <w:lsdException w:name="Table Grid" w:uiPriority="0"/>
     <w:lsdException w:name="Table Theme" w:semiHidden="1" w:unhideWhenUsed="1"/>
@@ -6847,6 +6967,10 @@
     <w:lsdException w:name="List Table 5 Dark Accent 6" w:uiPriority="50"/>
     <w:lsdException w:name="List Table 6 Colorful Accent 6" w:uiPriority="51"/>
     <w:lsdException w:name="List Table 7 Colorful Accent 6" w:uiPriority="52"/>
+    <w:lsdException w:name="Mention" w:semiHidden="1" w:unhideWhenUsed="1"/>
+    <w:lsdException w:name="Smart Hyperlink" w:semiHidden="1" w:unhideWhenUsed="1"/>
+    <w:lsdException w:name="Hashtag" w:semiHidden="1" w:unhideWhenUsed="1"/>
+    <w:lsdException w:name="Unresolved Mention" w:semiHidden="1" w:unhideWhenUsed="1"/>
   </w:latentStyles>
   <w:style w:type="paragraph" w:default="1" w:styleId="Normal">
     <w:name w:val="Normal"/>
@@ -7753,7 +7877,7 @@
 </file>
 
 <file path=customXml/itemProps1.xml><?xml version="1.0" encoding="utf-8"?>
-<ds:datastoreItem xmlns:ds="http://schemas.openxmlformats.org/officeDocument/2006/customXml" ds:itemID="{8E4A6EA2-5722-4E1F-A957-D09790E8D2CC}">
+<ds:datastoreItem xmlns:ds="http://schemas.openxmlformats.org/officeDocument/2006/customXml" ds:itemID="{AB720E00-BE5B-A84A-8CD6-C7D1DF61F932}">
   <ds:schemaRefs>
     <ds:schemaRef ds:uri="http://schemas.openxmlformats.org/officeDocument/2006/bibliography"/>
   </ds:schemaRefs>

</xml_diff>

<commit_message>
Documento de Diseño tras aplicar PCU-003
</commit_message>
<xml_diff>
--- a/Diseño.docx
+++ b/Diseño.docx
@@ -119,7 +119,13 @@
         <w:rPr>
           <w:sz w:val="32"/>
         </w:rPr>
-        <w:t>06</w:t>
+        <w:t>1</w:t>
+      </w:r>
+      <w:r>
+        <w:rPr>
+          <w:sz w:val="32"/>
+        </w:rPr>
+        <w:t>6</w:t>
       </w:r>
       <w:r>
         <w:rPr>
@@ -1419,6 +1425,155 @@
           </w:p>
         </w:tc>
       </w:tr>
+      <w:tr>
+        <w:trPr>
+          <w:cnfStyle w:val="000000010000" w:firstRow="0" w:lastRow="0" w:firstColumn="0" w:lastColumn="0" w:oddVBand="0" w:evenVBand="0" w:oddHBand="0" w:evenHBand="1" w:firstRowFirstColumn="0" w:firstRowLastColumn="0" w:lastRowFirstColumn="0" w:lastRowLastColumn="0"/>
+        </w:trPr>
+        <w:tc>
+          <w:tcPr>
+            <w:tcW w:w="1560" w:type="dxa"/>
+          </w:tcPr>
+          <w:p>
+            <w:pPr>
+              <w:rPr>
+                <w:b/>
+              </w:rPr>
+            </w:pPr>
+            <w:r>
+              <w:rPr>
+                <w:b/>
+              </w:rPr>
+              <w:lastRenderedPageBreak/>
+              <w:t>EC-DD v</w:t>
+            </w:r>
+            <w:r>
+              <w:rPr>
+                <w:b/>
+              </w:rPr>
+              <w:t>5</w:t>
+            </w:r>
+          </w:p>
+        </w:tc>
+        <w:tc>
+          <w:tcPr>
+            <w:tcW w:w="992" w:type="dxa"/>
+          </w:tcPr>
+          <w:p>
+            <w:pPr>
+              <w:rPr>
+                <w:b/>
+              </w:rPr>
+            </w:pPr>
+            <w:r>
+              <w:rPr>
+                <w:b/>
+              </w:rPr>
+              <w:t>5</w:t>
+            </w:r>
+            <w:r>
+              <w:rPr>
+                <w:b/>
+              </w:rPr>
+              <w:t>.0</w:t>
+            </w:r>
+          </w:p>
+        </w:tc>
+        <w:tc>
+          <w:tcPr>
+            <w:tcW w:w="1701" w:type="dxa"/>
+          </w:tcPr>
+          <w:p>
+            <w:pPr>
+              <w:rPr>
+                <w:b/>
+              </w:rPr>
+            </w:pPr>
+            <w:r>
+              <w:rPr>
+                <w:b/>
+              </w:rPr>
+              <w:t>1</w:t>
+            </w:r>
+            <w:r>
+              <w:rPr>
+                <w:b/>
+              </w:rPr>
+              <w:t>6/04/2018</w:t>
+            </w:r>
+          </w:p>
+        </w:tc>
+        <w:tc>
+          <w:tcPr>
+            <w:tcW w:w="5529" w:type="dxa"/>
+          </w:tcPr>
+          <w:p>
+            <w:pPr>
+              <w:rPr>
+                <w:b/>
+                <w:bCs/>
+              </w:rPr>
+            </w:pPr>
+            <w:r>
+              <w:rPr>
+                <w:b/>
+                <w:bCs/>
+              </w:rPr>
+              <w:t xml:space="preserve">Documento de </w:t>
+            </w:r>
+            <w:r>
+              <w:rPr>
+                <w:b/>
+                <w:bCs/>
+              </w:rPr>
+              <w:t>Diseño</w:t>
+            </w:r>
+            <w:r>
+              <w:rPr>
+                <w:b/>
+                <w:bCs/>
+              </w:rPr>
+              <w:t xml:space="preserve"> tras aplicar PCU-00</w:t>
+            </w:r>
+            <w:r>
+              <w:rPr>
+                <w:b/>
+                <w:bCs/>
+              </w:rPr>
+              <w:t>3</w:t>
+            </w:r>
+          </w:p>
+        </w:tc>
+        <w:tc>
+          <w:tcPr>
+            <w:tcW w:w="1701" w:type="dxa"/>
+          </w:tcPr>
+          <w:p>
+            <w:r>
+              <w:t>Equipo de Desarrollo</w:t>
+            </w:r>
+          </w:p>
+        </w:tc>
+        <w:tc>
+          <w:tcPr>
+            <w:tcW w:w="1842" w:type="dxa"/>
+          </w:tcPr>
+          <w:p>
+            <w:r>
+              <w:t>Equipo de Desarrollo</w:t>
+            </w:r>
+          </w:p>
+        </w:tc>
+        <w:tc>
+          <w:tcPr>
+            <w:tcW w:w="2552" w:type="dxa"/>
+          </w:tcPr>
+          <w:p>
+            <w:r>
+              <w:t>Equipo de Desarrollo / Departamento de Calidad – Autoridad de Configuración</w:t>
+            </w:r>
+          </w:p>
+        </w:tc>
+      </w:tr>
     </w:tbl>
     <w:p>
       <w:pPr>
@@ -1602,9 +1757,7 @@
         <w:rPr>
           <w:b w:val="0"/>
           <w:noProof/>
-          <w:sz w:val="22"/>
-          <w:szCs w:val="22"/>
-          <w:lang w:eastAsia="es-ES_tradnl"/>
+          <w:lang w:val="es-ES" w:eastAsia="es-ES_tradnl"/>
         </w:rPr>
       </w:pPr>
       <w:r>
@@ -1638,7 +1791,7 @@
         <w:rPr>
           <w:noProof/>
         </w:rPr>
-        <w:instrText xml:space="preserve"> PAGEREF _Toc413233610 \h </w:instrText>
+        <w:instrText xml:space="preserve"> PAGEREF _Toc512763368 \h </w:instrText>
       </w:r>
       <w:r>
         <w:rPr>
@@ -1655,7 +1808,7 @@
         <w:rPr>
           <w:noProof/>
         </w:rPr>
-        <w:t>4</w:t>
+        <w:t>5</w:t>
       </w:r>
       <w:r>
         <w:rPr>
@@ -1673,9 +1826,7 @@
         <w:rPr>
           <w:b w:val="0"/>
           <w:noProof/>
-          <w:sz w:val="22"/>
-          <w:szCs w:val="22"/>
-          <w:lang w:eastAsia="es-ES_tradnl"/>
+          <w:lang w:val="es-ES" w:eastAsia="es-ES_tradnl"/>
         </w:rPr>
       </w:pPr>
       <w:r>
@@ -1700,7 +1851,7 @@
         <w:rPr>
           <w:noProof/>
         </w:rPr>
-        <w:instrText xml:space="preserve"> PAGEREF _Toc413233611 \h </w:instrText>
+        <w:instrText xml:space="preserve"> PAGEREF _Toc512763369 \h </w:instrText>
       </w:r>
       <w:r>
         <w:rPr>
@@ -1717,7 +1868,7 @@
         <w:rPr>
           <w:noProof/>
         </w:rPr>
-        <w:t>4</w:t>
+        <w:t>5</w:t>
       </w:r>
       <w:r>
         <w:rPr>
@@ -1735,9 +1886,7 @@
         <w:rPr>
           <w:b w:val="0"/>
           <w:noProof/>
-          <w:sz w:val="22"/>
-          <w:szCs w:val="22"/>
-          <w:lang w:eastAsia="es-ES_tradnl"/>
+          <w:lang w:val="es-ES" w:eastAsia="es-ES_tradnl"/>
         </w:rPr>
       </w:pPr>
       <w:r>
@@ -1762,7 +1911,7 @@
         <w:rPr>
           <w:noProof/>
         </w:rPr>
-        <w:instrText xml:space="preserve"> PAGEREF _Toc413233612 \h </w:instrText>
+        <w:instrText xml:space="preserve"> PAGEREF _Toc512763370 \h </w:instrText>
       </w:r>
       <w:r>
         <w:rPr>
@@ -1779,7 +1928,7 @@
         <w:rPr>
           <w:noProof/>
         </w:rPr>
-        <w:t>6</w:t>
+        <w:t>7</w:t>
       </w:r>
       <w:r>
         <w:rPr>
@@ -1797,7 +1946,9 @@
         <w:rPr>
           <w:b w:val="0"/>
           <w:noProof/>
-          <w:lang w:eastAsia="es-ES_tradnl"/>
+          <w:sz w:val="24"/>
+          <w:szCs w:val="24"/>
+          <w:lang w:val="es-ES" w:eastAsia="es-ES_tradnl"/>
         </w:rPr>
       </w:pPr>
       <w:r>
@@ -1823,7 +1974,7 @@
         <w:rPr>
           <w:noProof/>
         </w:rPr>
-        <w:instrText xml:space="preserve"> PAGEREF _Toc413233613 \h </w:instrText>
+        <w:instrText xml:space="preserve"> PAGEREF _Toc512763371 \h </w:instrText>
       </w:r>
       <w:r>
         <w:rPr>
@@ -1840,7 +1991,7 @@
         <w:rPr>
           <w:noProof/>
         </w:rPr>
-        <w:t>7</w:t>
+        <w:t>8</w:t>
       </w:r>
       <w:r>
         <w:rPr>
@@ -1858,7 +2009,9 @@
         <w:rPr>
           <w:b w:val="0"/>
           <w:noProof/>
-          <w:lang w:eastAsia="es-ES_tradnl"/>
+          <w:sz w:val="24"/>
+          <w:szCs w:val="24"/>
+          <w:lang w:val="es-ES" w:eastAsia="es-ES_tradnl"/>
         </w:rPr>
       </w:pPr>
       <w:r>
@@ -1884,7 +2037,7 @@
         <w:rPr>
           <w:noProof/>
         </w:rPr>
-        <w:instrText xml:space="preserve"> PAGEREF _Toc413233614 \h </w:instrText>
+        <w:instrText xml:space="preserve"> PAGEREF _Toc512763372 \h </w:instrText>
       </w:r>
       <w:r>
         <w:rPr>
@@ -1901,7 +2054,7 @@
         <w:rPr>
           <w:noProof/>
         </w:rPr>
-        <w:t>7</w:t>
+        <w:t>8</w:t>
       </w:r>
       <w:r>
         <w:rPr>
@@ -1919,7 +2072,9 @@
         <w:rPr>
           <w:b w:val="0"/>
           <w:noProof/>
-          <w:lang w:eastAsia="es-ES_tradnl"/>
+          <w:sz w:val="24"/>
+          <w:szCs w:val="24"/>
+          <w:lang w:val="es-ES" w:eastAsia="es-ES_tradnl"/>
         </w:rPr>
       </w:pPr>
       <w:r>
@@ -1945,7 +2100,7 @@
         <w:rPr>
           <w:noProof/>
         </w:rPr>
-        <w:instrText xml:space="preserve"> PAGEREF _Toc413233615 \h </w:instrText>
+        <w:instrText xml:space="preserve"> PAGEREF _Toc512763373 \h </w:instrText>
       </w:r>
       <w:r>
         <w:rPr>
@@ -1962,7 +2117,70 @@
         <w:rPr>
           <w:noProof/>
         </w:rPr>
-        <w:t>8</w:t>
+        <w:t>9</w:t>
+      </w:r>
+      <w:r>
+        <w:rPr>
+          <w:noProof/>
+        </w:rPr>
+        <w:fldChar w:fldCharType="end"/>
+      </w:r>
+    </w:p>
+    <w:p>
+      <w:pPr>
+        <w:pStyle w:val="TDC2"/>
+        <w:tabs>
+          <w:tab w:val="right" w:leader="dot" w:pos="8488"/>
+        </w:tabs>
+        <w:rPr>
+          <w:b w:val="0"/>
+          <w:noProof/>
+          <w:sz w:val="24"/>
+          <w:szCs w:val="24"/>
+          <w:lang w:val="es-ES" w:eastAsia="es-ES_tradnl"/>
+        </w:rPr>
+      </w:pPr>
+      <w:r>
+        <w:rPr>
+          <w:noProof/>
+          <w:lang w:val="es-PY"/>
+        </w:rPr>
+        <w:t>3.4 Diagrama de Secuencia 10 – Generar Reporte Avanzado de Proyecto</w:t>
+      </w:r>
+      <w:r>
+        <w:rPr>
+          <w:noProof/>
+        </w:rPr>
+        <w:tab/>
+      </w:r>
+      <w:r>
+        <w:rPr>
+          <w:noProof/>
+        </w:rPr>
+        <w:fldChar w:fldCharType="begin"/>
+      </w:r>
+      <w:r>
+        <w:rPr>
+          <w:noProof/>
+        </w:rPr>
+        <w:instrText xml:space="preserve"> PAGEREF _Toc512763374 \h </w:instrText>
+      </w:r>
+      <w:r>
+        <w:rPr>
+          <w:noProof/>
+        </w:rPr>
+      </w:r>
+      <w:r>
+        <w:rPr>
+          <w:noProof/>
+        </w:rPr>
+        <w:fldChar w:fldCharType="separate"/>
+      </w:r>
+      <w:r>
+        <w:rPr>
+          <w:noProof/>
+        </w:rPr>
+        <w:t>9</w:t>
       </w:r>
       <w:r>
         <w:rPr>
@@ -1995,7 +2213,7 @@
       <w:pPr>
         <w:pStyle w:val="Ttulo1"/>
       </w:pPr>
-      <w:bookmarkStart w:id="0" w:name="_Toc413233610"/>
+      <w:bookmarkStart w:id="0" w:name="_Toc512763368"/>
       <w:r>
         <w:lastRenderedPageBreak/>
         <w:t>1</w:t>
@@ -2331,7 +2549,7 @@
           <v:shape id="_x0000_i1025" type="#_x0000_t75" alt="" style="width:419.2pt;height:176.8pt;mso-width-percent:0;mso-height-percent:0;mso-width-percent:0;mso-height-percent:0" o:ole="">
             <v:imagedata r:id="rId10" o:title=""/>
           </v:shape>
-          <o:OLEObject Type="Embed" ProgID="Visio.Drawing.11" ShapeID="_x0000_i1025" DrawAspect="Content" ObjectID="_1586502969" r:id="rId11"/>
+          <o:OLEObject Type="Embed" ProgID="Visio.Drawing.11" ShapeID="_x0000_i1025" DrawAspect="Content" ObjectID="_1586525359" r:id="rId11"/>
         </w:object>
       </w:r>
     </w:p>
@@ -2371,7 +2589,7 @@
       <w:pPr>
         <w:pStyle w:val="Ttulo1"/>
       </w:pPr>
-      <w:bookmarkStart w:id="1" w:name="_Toc413233611"/>
+      <w:bookmarkStart w:id="1" w:name="_Toc512763369"/>
       <w:r>
         <w:t>2</w:t>
       </w:r>
@@ -3232,10 +3450,8 @@
           <w:u w:val="single"/>
           <w:lang w:val="es-ES"/>
         </w:rPr>
-        <w:t>DC, versión 3</w:t>
-      </w:r>
-      <w:bookmarkStart w:id="2" w:name="_GoBack"/>
-      <w:bookmarkEnd w:id="2"/>
+        <w:t>DC, versión 4</w:t>
+      </w:r>
       <w:r>
         <w:rPr>
           <w:b/>
@@ -3279,8 +3495,8 @@
         </w:rPr>
         <w:lastRenderedPageBreak/>
         <w:drawing>
-          <wp:inline distT="0" distB="0" distL="0" distR="0" wp14:anchorId="1A66DA5F" wp14:editId="158BB80C">
-            <wp:extent cx="5396228" cy="4977556"/>
+          <wp:inline distT="0" distB="0" distL="0" distR="0" wp14:anchorId="1A66DA5F" wp14:editId="32A0FEB0">
+            <wp:extent cx="5396230" cy="4907053"/>
             <wp:effectExtent l="0" t="0" r="0" b="0"/>
             <wp:docPr id="5" name="Imagen 5"/>
             <wp:cNvGraphicFramePr>
@@ -3302,7 +3518,7 @@
                   <pic:spPr>
                     <a:xfrm>
                       <a:off x="0" y="0"/>
-                      <a:ext cx="5396228" cy="4977556"/>
+                      <a:ext cx="5396230" cy="4907053"/>
                     </a:xfrm>
                     <a:prstGeom prst="rect">
                       <a:avLst/>
@@ -3314,6 +3530,8 @@
           </wp:inline>
         </w:drawing>
       </w:r>
+      <w:bookmarkStart w:id="2" w:name="_GoBack"/>
+      <w:bookmarkEnd w:id="2"/>
     </w:p>
     <w:p>
       <w:pPr>
@@ -3824,7 +4042,7 @@
       <w:pPr>
         <w:pStyle w:val="Ttulo1"/>
       </w:pPr>
-      <w:bookmarkStart w:id="3" w:name="_Toc413233612"/>
+      <w:bookmarkStart w:id="3" w:name="_Toc512763370"/>
       <w:r>
         <w:t xml:space="preserve">3. </w:t>
       </w:r>
@@ -3957,7 +4175,7 @@
           <w:lang w:val="es-PY"/>
         </w:rPr>
       </w:pPr>
-      <w:bookmarkStart w:id="4" w:name="_Toc413233613"/>
+      <w:bookmarkStart w:id="4" w:name="_Toc512763371"/>
       <w:r>
         <w:rPr>
           <w:lang w:val="es-PY"/>
@@ -4120,7 +4338,7 @@
           <w:lang w:val="es-PY"/>
         </w:rPr>
       </w:pPr>
-      <w:bookmarkStart w:id="5" w:name="_Toc413233614"/>
+      <w:bookmarkStart w:id="5" w:name="_Toc512763372"/>
       <w:r>
         <w:rPr>
           <w:lang w:val="es-PY"/>
@@ -4335,7 +4553,7 @@
           <w:lang w:val="es-PY"/>
         </w:rPr>
       </w:pPr>
-      <w:bookmarkStart w:id="6" w:name="_Toc413233615"/>
+      <w:bookmarkStart w:id="6" w:name="_Toc512763373"/>
       <w:r>
         <w:rPr>
           <w:lang w:val="es-PY"/>
@@ -4550,11 +4768,208 @@
     </w:p>
     <w:p>
       <w:pPr>
+        <w:pStyle w:val="Ttulo2"/>
+        <w:rPr>
+          <w:lang w:val="es-PY"/>
+        </w:rPr>
+      </w:pPr>
+      <w:bookmarkStart w:id="7" w:name="_Toc512763374"/>
+      <w:r>
+        <w:rPr>
+          <w:lang w:val="es-PY"/>
+        </w:rPr>
+        <w:t>3.4 Diagrama de Secuencia 10</w:t>
+      </w:r>
+      <w:r>
+        <w:rPr>
+          <w:lang w:val="es-PY"/>
+        </w:rPr>
+        <w:t xml:space="preserve"> – </w:t>
+      </w:r>
+      <w:r>
+        <w:rPr>
+          <w:lang w:val="es-PY"/>
+        </w:rPr>
+        <w:t>Generar Reporte Avanzado de Proyecto</w:t>
+      </w:r>
+      <w:bookmarkEnd w:id="7"/>
+    </w:p>
+    <w:p>
+      <w:pPr>
         <w:jc w:val="both"/>
         <w:rPr>
           <w:lang w:val="es-PY"/>
         </w:rPr>
       </w:pPr>
+    </w:p>
+    <w:p>
+      <w:pPr>
+        <w:jc w:val="both"/>
+        <w:rPr>
+          <w:b/>
+          <w:lang w:val="es-PY"/>
+        </w:rPr>
+      </w:pPr>
+      <w:r>
+        <w:rPr>
+          <w:lang w:val="es-PY"/>
+        </w:rPr>
+        <w:t>Etiquetado con la denominación de control de versiones:</w:t>
+      </w:r>
+      <w:r>
+        <w:rPr>
+          <w:lang w:val="es-PY"/>
+        </w:rPr>
+        <w:t xml:space="preserve"> </w:t>
+      </w:r>
+      <w:r>
+        <w:rPr>
+          <w:b/>
+          <w:lang w:val="es-PY"/>
+        </w:rPr>
+        <w:t>E</w:t>
+      </w:r>
+      <w:r>
+        <w:rPr>
+          <w:b/>
+          <w:lang w:val="es-PY"/>
+        </w:rPr>
+        <w:t>lemento de Configuración EC-DS10, versión 1</w:t>
+      </w:r>
+      <w:r>
+        <w:rPr>
+          <w:b/>
+          <w:lang w:val="es-PY"/>
+        </w:rPr>
+        <w:t>.0:</w:t>
+      </w:r>
+    </w:p>
+    <w:p>
+      <w:pPr>
+        <w:jc w:val="center"/>
+        <w:rPr>
+          <w:lang w:val="es-PY"/>
+        </w:rPr>
+      </w:pPr>
+      <w:r>
+        <w:rPr>
+          <w:noProof/>
+          <w:lang w:val="es-ES"/>
+        </w:rPr>
+        <w:drawing>
+          <wp:inline distT="0" distB="0" distL="0" distR="0" wp14:anchorId="5DBD79F9" wp14:editId="45A3CBCB">
+            <wp:extent cx="5396230" cy="2840121"/>
+            <wp:effectExtent l="0" t="0" r="1270" b="5080"/>
+            <wp:docPr id="2" name="Imagen 2"/>
+            <wp:cNvGraphicFramePr>
+              <a:graphicFrameLocks xmlns:a="http://schemas.openxmlformats.org/drawingml/2006/main" noChangeAspect="1"/>
+            </wp:cNvGraphicFramePr>
+            <a:graphic xmlns:a="http://schemas.openxmlformats.org/drawingml/2006/main">
+              <a:graphicData uri="http://schemas.openxmlformats.org/drawingml/2006/picture">
+                <pic:pic xmlns:pic="http://schemas.openxmlformats.org/drawingml/2006/picture">
+                  <pic:nvPicPr>
+                    <pic:cNvPr id="8" name="DS-IngresarAlSistema.png"/>
+                    <pic:cNvPicPr/>
+                  </pic:nvPicPr>
+                  <pic:blipFill>
+                    <a:blip r:embed="rId16"/>
+                    <a:stretch>
+                      <a:fillRect/>
+                    </a:stretch>
+                  </pic:blipFill>
+                  <pic:spPr>
+                    <a:xfrm>
+                      <a:off x="0" y="0"/>
+                      <a:ext cx="5396230" cy="2840121"/>
+                    </a:xfrm>
+                    <a:prstGeom prst="rect">
+                      <a:avLst/>
+                    </a:prstGeom>
+                  </pic:spPr>
+                </pic:pic>
+              </a:graphicData>
+            </a:graphic>
+          </wp:inline>
+        </w:drawing>
+      </w:r>
+    </w:p>
+    <w:p>
+      <w:pPr>
+        <w:jc w:val="center"/>
+        <w:rPr>
+          <w:lang w:val="es-PY"/>
+        </w:rPr>
+      </w:pPr>
+      <w:r>
+        <w:rPr>
+          <w:b/>
+          <w:bCs/>
+          <w:iCs/>
+          <w:sz w:val="20"/>
+          <w:lang w:val="es-PY"/>
+        </w:rPr>
+        <w:t xml:space="preserve">Figura </w:t>
+      </w:r>
+      <w:r>
+        <w:rPr>
+          <w:b/>
+          <w:bCs/>
+          <w:iCs/>
+          <w:sz w:val="20"/>
+          <w:lang w:val="es-PY"/>
+        </w:rPr>
+        <w:t>6</w:t>
+      </w:r>
+      <w:r>
+        <w:rPr>
+          <w:b/>
+          <w:bCs/>
+          <w:iCs/>
+          <w:sz w:val="20"/>
+          <w:lang w:val="es-PY"/>
+        </w:rPr>
+        <w:t xml:space="preserve">. </w:t>
+      </w:r>
+      <w:r>
+        <w:rPr>
+          <w:b/>
+          <w:bCs/>
+          <w:iCs/>
+          <w:sz w:val="20"/>
+          <w:lang w:val="es-PY"/>
+        </w:rPr>
+        <w:t>Diagrama de Secuencia C</w:t>
+      </w:r>
+      <w:r>
+        <w:rPr>
+          <w:b/>
+          <w:bCs/>
+          <w:iCs/>
+          <w:sz w:val="20"/>
+          <w:lang w:val="es-PY"/>
+        </w:rPr>
+        <w:t>orrespondiente al Caso de Uso 10</w:t>
+      </w:r>
+      <w:r>
+        <w:rPr>
+          <w:b/>
+          <w:bCs/>
+          <w:iCs/>
+          <w:sz w:val="20"/>
+          <w:lang w:val="es-PY"/>
+        </w:rPr>
+        <w:t xml:space="preserve"> – </w:t>
+      </w:r>
+      <w:r>
+        <w:rPr>
+          <w:b/>
+          <w:bCs/>
+          <w:iCs/>
+          <w:sz w:val="20"/>
+          <w:lang w:val="es-PY"/>
+        </w:rPr>
+        <w:t>Generar Reporte Avanzado de Proyecto</w:t>
+      </w:r>
     </w:p>
     <w:sectPr>
       <w:pgSz w:w="11900" w:h="16840"/>
@@ -7877,7 +8292,7 @@
 </file>
 
 <file path=customXml/itemProps1.xml><?xml version="1.0" encoding="utf-8"?>
-<ds:datastoreItem xmlns:ds="http://schemas.openxmlformats.org/officeDocument/2006/customXml" ds:itemID="{AB720E00-BE5B-A84A-8CD6-C7D1DF61F932}">
+<ds:datastoreItem xmlns:ds="http://schemas.openxmlformats.org/officeDocument/2006/customXml" ds:itemID="{81A98BA3-F0A3-A94F-87B4-EF10CD4FDD83}">
   <ds:schemaRefs>
     <ds:schemaRef ds:uri="http://schemas.openxmlformats.org/officeDocument/2006/bibliography"/>
   </ds:schemaRefs>

</xml_diff>

<commit_message>
Documento de Diseño tras aplicar PCU-004
</commit_message>
<xml_diff>
--- a/Diseño.docx
+++ b/Diseño.docx
@@ -2705,7 +2705,7 @@
           <v:shape id="_x0000_i1025" type="#_x0000_t75" alt="" style="width:419.2pt;height:176.8pt;mso-width-percent:0;mso-height-percent:0;mso-width-percent:0;mso-height-percent:0" o:ole="">
             <v:imagedata r:id="rId10" o:title=""/>
           </v:shape>
-          <o:OLEObject Type="Embed" ProgID="Visio.Drawing.11" ShapeID="_x0000_i1025" DrawAspect="Content" ObjectID="_1586525567" r:id="rId11"/>
+          <o:OLEObject Type="Embed" ProgID="Visio.Drawing.11" ShapeID="_x0000_i1025" DrawAspect="Content" ObjectID="_1586525586" r:id="rId11"/>
         </w:object>
       </w:r>
     </w:p>
@@ -8446,7 +8446,7 @@
 </file>
 
 <file path=customXml/itemProps1.xml><?xml version="1.0" encoding="utf-8"?>
-<ds:datastoreItem xmlns:ds="http://schemas.openxmlformats.org/officeDocument/2006/customXml" ds:itemID="{E0636A2A-1863-F74D-B3C9-ED0C8EB1CC92}">
+<ds:datastoreItem xmlns:ds="http://schemas.openxmlformats.org/officeDocument/2006/customXml" ds:itemID="{C2525CD8-5859-214B-B275-EC9E2D2EC43A}">
   <ds:schemaRefs>
     <ds:schemaRef ds:uri="http://schemas.openxmlformats.org/officeDocument/2006/bibliography"/>
   </ds:schemaRefs>

</xml_diff>

<commit_message>
Documento de Diseño tras aplicar PCU-005
</commit_message>
<xml_diff>
--- a/Diseño.docx
+++ b/Diseño.docx
@@ -93,7 +93,7 @@
         <w:rPr>
           <w:sz w:val="32"/>
         </w:rPr>
-        <w:t xml:space="preserve"> Versión 3</w:t>
+        <w:t xml:space="preserve"> Versión 7</w:t>
       </w:r>
       <w:r>
         <w:rPr>
@@ -119,13 +119,7 @@
         <w:rPr>
           <w:sz w:val="32"/>
         </w:rPr>
-        <w:t>1</w:t>
-      </w:r>
-      <w:r>
-        <w:rPr>
-          <w:sz w:val="32"/>
-        </w:rPr>
-        <w:t>9</w:t>
+        <w:t>26</w:t>
       </w:r>
       <w:r>
         <w:rPr>
@@ -1592,13 +1586,7 @@
               <w:rPr>
                 <w:b/>
               </w:rPr>
-              <w:t>EC-DD v</w:t>
-            </w:r>
-            <w:r>
-              <w:rPr>
-                <w:b/>
-              </w:rPr>
-              <w:t>6</w:t>
+              <w:t>EC-DD v6</w:t>
             </w:r>
           </w:p>
         </w:tc>
@@ -1616,13 +1604,7 @@
               <w:rPr>
                 <w:b/>
               </w:rPr>
-              <w:t>6</w:t>
-            </w:r>
-            <w:r>
-              <w:rPr>
-                <w:b/>
-              </w:rPr>
-              <w:t>.0</w:t>
+              <w:t>6.0</w:t>
             </w:r>
           </w:p>
         </w:tc>
@@ -1640,19 +1622,7 @@
               <w:rPr>
                 <w:b/>
               </w:rPr>
-              <w:t>1</w:t>
-            </w:r>
-            <w:r>
-              <w:rPr>
-                <w:b/>
-              </w:rPr>
-              <w:t>9</w:t>
-            </w:r>
-            <w:r>
-              <w:rPr>
-                <w:b/>
-              </w:rPr>
-              <w:t>/04/2018</w:t>
+              <w:t>19/04/2018</w:t>
             </w:r>
           </w:p>
         </w:tc>
@@ -1742,6 +1712,18 @@
                 <w:b/>
               </w:rPr>
             </w:pPr>
+            <w:r>
+              <w:rPr>
+                <w:b/>
+              </w:rPr>
+              <w:t>EC-DD v</w:t>
+            </w:r>
+            <w:r>
+              <w:rPr>
+                <w:b/>
+              </w:rPr>
+              <w:t>7</w:t>
+            </w:r>
           </w:p>
         </w:tc>
         <w:tc>
@@ -1754,6 +1736,18 @@
                 <w:b/>
               </w:rPr>
             </w:pPr>
+            <w:r>
+              <w:rPr>
+                <w:b/>
+              </w:rPr>
+              <w:t>7</w:t>
+            </w:r>
+            <w:r>
+              <w:rPr>
+                <w:b/>
+              </w:rPr>
+              <w:t>.0</w:t>
+            </w:r>
           </w:p>
         </w:tc>
         <w:tc>
@@ -1766,6 +1760,18 @@
                 <w:b/>
               </w:rPr>
             </w:pPr>
+            <w:r>
+              <w:rPr>
+                <w:b/>
+              </w:rPr>
+              <w:t>26</w:t>
+            </w:r>
+            <w:r>
+              <w:rPr>
+                <w:b/>
+              </w:rPr>
+              <w:t>/04/2018</w:t>
+            </w:r>
           </w:p>
         </w:tc>
         <w:tc>
@@ -1779,25 +1785,65 @@
                 <w:bCs/>
               </w:rPr>
             </w:pPr>
+            <w:r>
+              <w:rPr>
+                <w:b/>
+                <w:bCs/>
+              </w:rPr>
+              <w:t xml:space="preserve">Documento de </w:t>
+            </w:r>
+            <w:r>
+              <w:rPr>
+                <w:b/>
+                <w:bCs/>
+              </w:rPr>
+              <w:t>Diseño</w:t>
+            </w:r>
+            <w:r>
+              <w:rPr>
+                <w:b/>
+                <w:bCs/>
+              </w:rPr>
+              <w:t xml:space="preserve"> tras aplicar PCU-00</w:t>
+            </w:r>
+            <w:r>
+              <w:rPr>
+                <w:b/>
+                <w:bCs/>
+              </w:rPr>
+              <w:t>5</w:t>
+            </w:r>
           </w:p>
         </w:tc>
         <w:tc>
           <w:tcPr>
             <w:tcW w:w="1701" w:type="dxa"/>
           </w:tcPr>
-          <w:p/>
+          <w:p>
+            <w:r>
+              <w:t>Equipo de Desarrollo</w:t>
+            </w:r>
+          </w:p>
         </w:tc>
         <w:tc>
           <w:tcPr>
             <w:tcW w:w="1842" w:type="dxa"/>
           </w:tcPr>
-          <w:p/>
+          <w:p>
+            <w:r>
+              <w:t>Equipo de Desarrollo</w:t>
+            </w:r>
+          </w:p>
         </w:tc>
         <w:tc>
           <w:tcPr>
             <w:tcW w:w="2552" w:type="dxa"/>
           </w:tcPr>
-          <w:p/>
+          <w:p>
+            <w:r>
+              <w:t>Equipo de Desarrollo / Departamento de Calidad – Autoridad de Configuración</w:t>
+            </w:r>
+          </w:p>
         </w:tc>
       </w:tr>
     </w:tbl>
@@ -2017,7 +2063,7 @@
         <w:rPr>
           <w:noProof/>
         </w:rPr>
-        <w:instrText xml:space="preserve"> PAGEREF _Toc512763368 \h </w:instrText>
+        <w:instrText xml:space="preserve"> PAGEREF _Toc512784215 \h </w:instrText>
       </w:r>
       <w:r>
         <w:rPr>
@@ -2077,7 +2123,7 @@
         <w:rPr>
           <w:noProof/>
         </w:rPr>
-        <w:instrText xml:space="preserve"> PAGEREF _Toc512763369 \h </w:instrText>
+        <w:instrText xml:space="preserve"> PAGEREF _Toc512784216 \h </w:instrText>
       </w:r>
       <w:r>
         <w:rPr>
@@ -2137,7 +2183,7 @@
         <w:rPr>
           <w:noProof/>
         </w:rPr>
-        <w:instrText xml:space="preserve"> PAGEREF _Toc512763370 \h </w:instrText>
+        <w:instrText xml:space="preserve"> PAGEREF _Toc512784217 \h </w:instrText>
       </w:r>
       <w:r>
         <w:rPr>
@@ -2200,7 +2246,7 @@
         <w:rPr>
           <w:noProof/>
         </w:rPr>
-        <w:instrText xml:space="preserve"> PAGEREF _Toc512763371 \h </w:instrText>
+        <w:instrText xml:space="preserve"> PAGEREF _Toc512784218 \h </w:instrText>
       </w:r>
       <w:r>
         <w:rPr>
@@ -2263,7 +2309,7 @@
         <w:rPr>
           <w:noProof/>
         </w:rPr>
-        <w:instrText xml:space="preserve"> PAGEREF _Toc512763372 \h </w:instrText>
+        <w:instrText xml:space="preserve"> PAGEREF _Toc512784219 \h </w:instrText>
       </w:r>
       <w:r>
         <w:rPr>
@@ -2326,7 +2372,7 @@
         <w:rPr>
           <w:noProof/>
         </w:rPr>
-        <w:instrText xml:space="preserve"> PAGEREF _Toc512763373 \h </w:instrText>
+        <w:instrText xml:space="preserve"> PAGEREF _Toc512784220 \h </w:instrText>
       </w:r>
       <w:r>
         <w:rPr>
@@ -2389,7 +2435,7 @@
         <w:rPr>
           <w:noProof/>
         </w:rPr>
-        <w:instrText xml:space="preserve"> PAGEREF _Toc512763374 \h </w:instrText>
+        <w:instrText xml:space="preserve"> PAGEREF _Toc512784221 \h </w:instrText>
       </w:r>
       <w:r>
         <w:rPr>
@@ -2407,6 +2453,69 @@
           <w:noProof/>
         </w:rPr>
         <w:t>9</w:t>
+      </w:r>
+      <w:r>
+        <w:rPr>
+          <w:noProof/>
+        </w:rPr>
+        <w:fldChar w:fldCharType="end"/>
+      </w:r>
+    </w:p>
+    <w:p>
+      <w:pPr>
+        <w:pStyle w:val="TDC2"/>
+        <w:tabs>
+          <w:tab w:val="right" w:leader="dot" w:pos="8488"/>
+        </w:tabs>
+        <w:rPr>
+          <w:b w:val="0"/>
+          <w:noProof/>
+          <w:sz w:val="24"/>
+          <w:szCs w:val="24"/>
+          <w:lang w:val="es-ES" w:eastAsia="es-ES_tradnl"/>
+        </w:rPr>
+      </w:pPr>
+      <w:r>
+        <w:rPr>
+          <w:noProof/>
+          <w:lang w:val="es-PY"/>
+        </w:rPr>
+        <w:t>3.5 Diagrama de Secuencia 11 – Validar Requisito</w:t>
+      </w:r>
+      <w:r>
+        <w:rPr>
+          <w:noProof/>
+        </w:rPr>
+        <w:tab/>
+      </w:r>
+      <w:r>
+        <w:rPr>
+          <w:noProof/>
+        </w:rPr>
+        <w:fldChar w:fldCharType="begin"/>
+      </w:r>
+      <w:r>
+        <w:rPr>
+          <w:noProof/>
+        </w:rPr>
+        <w:instrText xml:space="preserve"> PAGEREF _Toc512784222 \h </w:instrText>
+      </w:r>
+      <w:r>
+        <w:rPr>
+          <w:noProof/>
+        </w:rPr>
+      </w:r>
+      <w:r>
+        <w:rPr>
+          <w:noProof/>
+        </w:rPr>
+        <w:fldChar w:fldCharType="separate"/>
+      </w:r>
+      <w:r>
+        <w:rPr>
+          <w:noProof/>
+        </w:rPr>
+        <w:t>10</w:t>
       </w:r>
       <w:r>
         <w:rPr>
@@ -2434,12 +2543,14 @@
       <w:r>
         <w:br w:type="page"/>
       </w:r>
+      <w:bookmarkStart w:id="0" w:name="_GoBack"/>
+      <w:bookmarkEnd w:id="0"/>
     </w:p>
     <w:p>
       <w:pPr>
         <w:pStyle w:val="Ttulo1"/>
       </w:pPr>
-      <w:bookmarkStart w:id="0" w:name="_Toc512763368"/>
+      <w:bookmarkStart w:id="1" w:name="_Toc512784215"/>
       <w:r>
         <w:lastRenderedPageBreak/>
         <w:t>1</w:t>
@@ -2450,7 +2561,7 @@
       <w:r>
         <w:t>Descripción de la Arquitectura del Sistema</w:t>
       </w:r>
-      <w:bookmarkEnd w:id="0"/>
+      <w:bookmarkEnd w:id="1"/>
     </w:p>
     <w:p>
       <w:pPr>
@@ -2775,7 +2886,7 @@
           <v:shape id="_x0000_i1025" type="#_x0000_t75" alt="" style="width:419.2pt;height:176.8pt;mso-width-percent:0;mso-height-percent:0;mso-width-percent:0;mso-height-percent:0" o:ole="">
             <v:imagedata r:id="rId10" o:title=""/>
           </v:shape>
-          <o:OLEObject Type="Embed" ProgID="Visio.Drawing.11" ShapeID="_x0000_i1025" DrawAspect="Content" ObjectID="_1586525763" r:id="rId11"/>
+          <o:OLEObject Type="Embed" ProgID="Visio.Drawing.11" ShapeID="_x0000_i1025" DrawAspect="Content" ObjectID="_1586526096" r:id="rId11"/>
         </w:object>
       </w:r>
     </w:p>
@@ -2815,7 +2926,7 @@
       <w:pPr>
         <w:pStyle w:val="Ttulo1"/>
       </w:pPr>
-      <w:bookmarkStart w:id="1" w:name="_Toc512763369"/>
+      <w:bookmarkStart w:id="2" w:name="_Toc512784216"/>
       <w:r>
         <w:t>2</w:t>
       </w:r>
@@ -2825,7 +2936,7 @@
       <w:r>
         <w:t>Diagrama de Clases</w:t>
       </w:r>
-      <w:bookmarkEnd w:id="1"/>
+      <w:bookmarkEnd w:id="2"/>
     </w:p>
     <w:p/>
     <w:p>
@@ -3676,10 +3787,8 @@
           <w:u w:val="single"/>
           <w:lang w:val="es-ES"/>
         </w:rPr>
-        <w:t>DC, versión 5</w:t>
-      </w:r>
-      <w:bookmarkStart w:id="2" w:name="_GoBack"/>
-      <w:bookmarkEnd w:id="2"/>
+        <w:t>DC, versión 6</w:t>
+      </w:r>
       <w:r>
         <w:rPr>
           <w:b/>
@@ -3723,7 +3832,7 @@
         </w:rPr>
         <w:lastRenderedPageBreak/>
         <w:drawing>
-          <wp:inline distT="0" distB="0" distL="0" distR="0" wp14:anchorId="1A66DA5F" wp14:editId="55FAE89C">
+          <wp:inline distT="0" distB="0" distL="0" distR="0" wp14:anchorId="1A66DA5F" wp14:editId="04E0DFE4">
             <wp:extent cx="5396230" cy="4838519"/>
             <wp:effectExtent l="0" t="0" r="0" b="0"/>
             <wp:docPr id="5" name="Imagen 5"/>
@@ -4268,7 +4377,7 @@
       <w:pPr>
         <w:pStyle w:val="Ttulo1"/>
       </w:pPr>
-      <w:bookmarkStart w:id="3" w:name="_Toc512763370"/>
+      <w:bookmarkStart w:id="3" w:name="_Toc512784217"/>
       <w:r>
         <w:t xml:space="preserve">3. </w:t>
       </w:r>
@@ -4401,7 +4510,7 @@
           <w:lang w:val="es-PY"/>
         </w:rPr>
       </w:pPr>
-      <w:bookmarkStart w:id="4" w:name="_Toc512763371"/>
+      <w:bookmarkStart w:id="4" w:name="_Toc512784218"/>
       <w:r>
         <w:rPr>
           <w:lang w:val="es-PY"/>
@@ -4564,7 +4673,7 @@
           <w:lang w:val="es-PY"/>
         </w:rPr>
       </w:pPr>
-      <w:bookmarkStart w:id="5" w:name="_Toc512763372"/>
+      <w:bookmarkStart w:id="5" w:name="_Toc512784219"/>
       <w:r>
         <w:rPr>
           <w:lang w:val="es-PY"/>
@@ -4779,7 +4888,7 @@
           <w:lang w:val="es-PY"/>
         </w:rPr>
       </w:pPr>
-      <w:bookmarkStart w:id="6" w:name="_Toc512763373"/>
+      <w:bookmarkStart w:id="6" w:name="_Toc512784220"/>
       <w:r>
         <w:rPr>
           <w:lang w:val="es-PY"/>
@@ -4999,7 +5108,7 @@
           <w:lang w:val="es-PY"/>
         </w:rPr>
       </w:pPr>
-      <w:bookmarkStart w:id="7" w:name="_Toc512763374"/>
+      <w:bookmarkStart w:id="7" w:name="_Toc512784221"/>
       <w:r>
         <w:rPr>
           <w:lang w:val="es-PY"/>
@@ -5123,19 +5232,13 @@
       <w:pPr>
         <w:jc w:val="center"/>
         <w:rPr>
-          <w:lang w:val="es-PY"/>
-        </w:rPr>
-      </w:pPr>
-      <w:r>
-        <w:rPr>
           <w:b/>
           <w:bCs/>
           <w:iCs/>
           <w:sz w:val="20"/>
           <w:lang w:val="es-PY"/>
         </w:rPr>
-        <w:t xml:space="preserve">Figura </w:t>
-      </w:r>
+      </w:pPr>
       <w:r>
         <w:rPr>
           <w:b/>
@@ -5144,7 +5247,7 @@
           <w:sz w:val="20"/>
           <w:lang w:val="es-PY"/>
         </w:rPr>
-        <w:t>6</w:t>
+        <w:t xml:space="preserve">Figura </w:t>
       </w:r>
       <w:r>
         <w:rPr>
@@ -5154,7 +5257,7 @@
           <w:sz w:val="20"/>
           <w:lang w:val="es-PY"/>
         </w:rPr>
-        <w:t xml:space="preserve">. </w:t>
+        <w:t>6</w:t>
       </w:r>
       <w:r>
         <w:rPr>
@@ -5164,7 +5267,7 @@
           <w:sz w:val="20"/>
           <w:lang w:val="es-PY"/>
         </w:rPr>
-        <w:t>Diagrama de Secuencia C</w:t>
+        <w:t xml:space="preserve">. </w:t>
       </w:r>
       <w:r>
         <w:rPr>
@@ -5174,7 +5277,7 @@
           <w:sz w:val="20"/>
           <w:lang w:val="es-PY"/>
         </w:rPr>
-        <w:t>orrespondiente al Caso de Uso 10</w:t>
+        <w:t>Diagrama de Secuencia C</w:t>
       </w:r>
       <w:r>
         <w:rPr>
@@ -5184,7 +5287,7 @@
           <w:sz w:val="20"/>
           <w:lang w:val="es-PY"/>
         </w:rPr>
-        <w:t xml:space="preserve"> – </w:t>
+        <w:t>orrespondiente al Caso de Uso 10</w:t>
       </w:r>
       <w:r>
         <w:rPr>
@@ -5194,8 +5297,239 @@
           <w:sz w:val="20"/>
           <w:lang w:val="es-PY"/>
         </w:rPr>
+        <w:t xml:space="preserve"> – </w:t>
+      </w:r>
+      <w:r>
+        <w:rPr>
+          <w:b/>
+          <w:bCs/>
+          <w:iCs/>
+          <w:sz w:val="20"/>
+          <w:lang w:val="es-PY"/>
+        </w:rPr>
         <w:t>Generar Reporte Avanzado de Proyecto</w:t>
       </w:r>
+    </w:p>
+    <w:p>
+      <w:pPr>
+        <w:pStyle w:val="Ttulo2"/>
+        <w:rPr>
+          <w:lang w:val="es-PY"/>
+        </w:rPr>
+      </w:pPr>
+      <w:bookmarkStart w:id="8" w:name="_Toc512784222"/>
+      <w:r>
+        <w:rPr>
+          <w:lang w:val="es-PY"/>
+        </w:rPr>
+        <w:lastRenderedPageBreak/>
+        <w:t>3.5 Diagrama de Secuencia 11</w:t>
+      </w:r>
+      <w:r>
+        <w:rPr>
+          <w:lang w:val="es-PY"/>
+        </w:rPr>
+        <w:t xml:space="preserve"> – </w:t>
+      </w:r>
+      <w:r>
+        <w:rPr>
+          <w:lang w:val="es-PY"/>
+        </w:rPr>
+        <w:t>Validar Requisito</w:t>
+      </w:r>
+      <w:bookmarkEnd w:id="8"/>
+    </w:p>
+    <w:p>
+      <w:pPr>
+        <w:jc w:val="both"/>
+        <w:rPr>
+          <w:lang w:val="es-PY"/>
+        </w:rPr>
+      </w:pPr>
+    </w:p>
+    <w:p>
+      <w:pPr>
+        <w:jc w:val="both"/>
+        <w:rPr>
+          <w:b/>
+          <w:lang w:val="es-PY"/>
+        </w:rPr>
+      </w:pPr>
+      <w:r>
+        <w:rPr>
+          <w:lang w:val="es-PY"/>
+        </w:rPr>
+        <w:t>Etiquetado con la denominación de control de versiones:</w:t>
+      </w:r>
+      <w:r>
+        <w:rPr>
+          <w:lang w:val="es-PY"/>
+        </w:rPr>
+        <w:t xml:space="preserve"> </w:t>
+      </w:r>
+      <w:r>
+        <w:rPr>
+          <w:b/>
+          <w:lang w:val="es-PY"/>
+        </w:rPr>
+        <w:t>E</w:t>
+      </w:r>
+      <w:r>
+        <w:rPr>
+          <w:b/>
+          <w:lang w:val="es-PY"/>
+        </w:rPr>
+        <w:t>lemento de Configuración EC-DS11</w:t>
+      </w:r>
+      <w:r>
+        <w:rPr>
+          <w:b/>
+          <w:lang w:val="es-PY"/>
+        </w:rPr>
+        <w:t>, versión 1</w:t>
+      </w:r>
+      <w:r>
+        <w:rPr>
+          <w:b/>
+          <w:lang w:val="es-PY"/>
+        </w:rPr>
+        <w:t>.0:</w:t>
+      </w:r>
+    </w:p>
+    <w:p>
+      <w:pPr>
+        <w:jc w:val="center"/>
+        <w:rPr>
+          <w:lang w:val="es-PY"/>
+        </w:rPr>
+      </w:pPr>
+      <w:r>
+        <w:rPr>
+          <w:noProof/>
+          <w:lang w:val="es-ES"/>
+        </w:rPr>
+        <w:drawing>
+          <wp:inline distT="0" distB="0" distL="0" distR="0" wp14:anchorId="65D5DBF6" wp14:editId="1825A201">
+            <wp:extent cx="3935596" cy="2840121"/>
+            <wp:effectExtent l="0" t="0" r="1905" b="5080"/>
+            <wp:docPr id="3" name="Imagen 3"/>
+            <wp:cNvGraphicFramePr>
+              <a:graphicFrameLocks xmlns:a="http://schemas.openxmlformats.org/drawingml/2006/main" noChangeAspect="1"/>
+            </wp:cNvGraphicFramePr>
+            <a:graphic xmlns:a="http://schemas.openxmlformats.org/drawingml/2006/main">
+              <a:graphicData uri="http://schemas.openxmlformats.org/drawingml/2006/picture">
+                <pic:pic xmlns:pic="http://schemas.openxmlformats.org/drawingml/2006/picture">
+                  <pic:nvPicPr>
+                    <pic:cNvPr id="8" name="DS-IngresarAlSistema.png"/>
+                    <pic:cNvPicPr/>
+                  </pic:nvPicPr>
+                  <pic:blipFill>
+                    <a:blip r:embed="rId17"/>
+                    <a:stretch>
+                      <a:fillRect/>
+                    </a:stretch>
+                  </pic:blipFill>
+                  <pic:spPr>
+                    <a:xfrm>
+                      <a:off x="0" y="0"/>
+                      <a:ext cx="3935596" cy="2840121"/>
+                    </a:xfrm>
+                    <a:prstGeom prst="rect">
+                      <a:avLst/>
+                    </a:prstGeom>
+                  </pic:spPr>
+                </pic:pic>
+              </a:graphicData>
+            </a:graphic>
+          </wp:inline>
+        </w:drawing>
+      </w:r>
+    </w:p>
+    <w:p>
+      <w:pPr>
+        <w:jc w:val="center"/>
+        <w:rPr>
+          <w:lang w:val="es-PY"/>
+        </w:rPr>
+      </w:pPr>
+      <w:r>
+        <w:rPr>
+          <w:b/>
+          <w:bCs/>
+          <w:iCs/>
+          <w:sz w:val="20"/>
+          <w:lang w:val="es-PY"/>
+        </w:rPr>
+        <w:t xml:space="preserve">Figura </w:t>
+      </w:r>
+      <w:r>
+        <w:rPr>
+          <w:b/>
+          <w:bCs/>
+          <w:iCs/>
+          <w:sz w:val="20"/>
+          <w:lang w:val="es-PY"/>
+        </w:rPr>
+        <w:t>6</w:t>
+      </w:r>
+      <w:r>
+        <w:rPr>
+          <w:b/>
+          <w:bCs/>
+          <w:iCs/>
+          <w:sz w:val="20"/>
+          <w:lang w:val="es-PY"/>
+        </w:rPr>
+        <w:t xml:space="preserve">. </w:t>
+      </w:r>
+      <w:r>
+        <w:rPr>
+          <w:b/>
+          <w:bCs/>
+          <w:iCs/>
+          <w:sz w:val="20"/>
+          <w:lang w:val="es-PY"/>
+        </w:rPr>
+        <w:t>Diagrama de Secuencia C</w:t>
+      </w:r>
+      <w:r>
+        <w:rPr>
+          <w:b/>
+          <w:bCs/>
+          <w:iCs/>
+          <w:sz w:val="20"/>
+          <w:lang w:val="es-PY"/>
+        </w:rPr>
+        <w:t>orrespondiente al Caso de Uso 11</w:t>
+      </w:r>
+      <w:r>
+        <w:rPr>
+          <w:b/>
+          <w:bCs/>
+          <w:iCs/>
+          <w:sz w:val="20"/>
+          <w:lang w:val="es-PY"/>
+        </w:rPr>
+        <w:t xml:space="preserve"> </w:t>
+      </w:r>
+      <w:r>
+        <w:rPr>
+          <w:b/>
+          <w:bCs/>
+          <w:iCs/>
+          <w:sz w:val="20"/>
+          <w:lang w:val="es-PY"/>
+        </w:rPr>
+        <w:t>– Validar Requisito</w:t>
+      </w:r>
+    </w:p>
+    <w:p>
+      <w:pPr>
+        <w:jc w:val="center"/>
+        <w:rPr>
+          <w:lang w:val="es-PY"/>
+        </w:rPr>
+      </w:pPr>
     </w:p>
     <w:sectPr>
       <w:pgSz w:w="11900" w:h="16840"/>
@@ -8518,7 +8852,7 @@
 </file>
 
 <file path=customXml/itemProps1.xml><?xml version="1.0" encoding="utf-8"?>
-<ds:datastoreItem xmlns:ds="http://schemas.openxmlformats.org/officeDocument/2006/customXml" ds:itemID="{458EEB16-F938-5043-AD33-AB240B72FB9E}">
+<ds:datastoreItem xmlns:ds="http://schemas.openxmlformats.org/officeDocument/2006/customXml" ds:itemID="{399A1166-307E-8140-805B-8B02B8D0B875}">
   <ds:schemaRefs>
     <ds:schemaRef ds:uri="http://schemas.openxmlformats.org/officeDocument/2006/bibliography"/>
   </ds:schemaRefs>

</xml_diff>